<commit_message>
Analisis Dominio y tipos de Machine Learning en medicina
</commit_message>
<xml_diff>
--- a/Informe Final.docx
+++ b/Informe Final.docx
@@ -20,17 +20,8 @@
           <w:b/>
           <w:bCs/>
         </w:rPr>
-        <w:t xml:space="preserve">Trabajo Final de </w:t>
-      </w:r>
-      <w:proofErr w:type="gramStart"/>
-      <w:r>
-        <w:rPr>
-          <w:b/>
-          <w:bCs/>
-        </w:rPr>
-        <w:t>Master</w:t>
-      </w:r>
-      <w:proofErr w:type="gramEnd"/>
+        <w:t>Trabajo Final de Master</w:t>
+      </w:r>
     </w:p>
     <w:p>
       <w:pPr>
@@ -1297,28 +1288,1418 @@
     </w:p>
     <w:p>
       <w:r>
-        <w:t>El trabajo final aquí presentado</w:t>
-      </w:r>
-      <w:r>
-        <w:t xml:space="preserve"> surge de la idea de crear una aplicación que pueda tener alguna utilidad real en las personas, aprovechando mi interés personal en el tema de la salud, </w:t>
-      </w:r>
-      <w:r>
-        <w:t>sobre</w:t>
-      </w:r>
-      <w:r>
-        <w:t xml:space="preserve"> el cual he estado profundizando durante cierto tiempo</w:t>
-      </w:r>
-      <w:r>
-        <w:t xml:space="preserve">, claro </w:t>
-      </w:r>
-      <w:r>
-        <w:t>está</w:t>
-      </w:r>
-      <w:r>
-        <w:t>, sin perder de vista el objetivo principal de este trabajo el cual consiste en aplicar los conocimientos adquiridos durante el transcurso de la maestría.</w:t>
-      </w:r>
-    </w:p>
-    <w:p/>
+        <w:t xml:space="preserve">El propósito principal del proyecto aquí presentado es el de desarrollar una aplicación web utilizando el </w:t>
+      </w:r>
+      <w:proofErr w:type="spellStart"/>
+      <w:r>
+        <w:t>stack</w:t>
+      </w:r>
+      <w:proofErr w:type="spellEnd"/>
+      <w:r>
+        <w:t xml:space="preserve"> MEAN, en cumplimiento con la propuesta </w:t>
+      </w:r>
+      <w:r>
+        <w:t xml:space="preserve">del trabajo final de máster presentada, siguiendo el procedimiento establecido para ello. Las tecnologías involucradas en dicho </w:t>
+      </w:r>
+      <w:proofErr w:type="spellStart"/>
+      <w:r>
+        <w:t>stack</w:t>
+      </w:r>
+      <w:proofErr w:type="spellEnd"/>
+      <w:r>
+        <w:t xml:space="preserve"> serán tratadas </w:t>
+      </w:r>
+      <w:r>
+        <w:t>a</w:t>
+      </w:r>
+      <w:r>
+        <w:t xml:space="preserve"> p</w:t>
+      </w:r>
+      <w:r>
+        <w:t>rofundidad en el presente informe.</w:t>
+      </w:r>
+    </w:p>
+    <w:p/>
+    <w:p>
+      <w:r>
+        <w:t xml:space="preserve">Con relación al dominio de la aplicación, consiste en una herramienta de tipo </w:t>
+      </w:r>
+      <w:proofErr w:type="spellStart"/>
+      <w:r>
+        <w:t>triage</w:t>
+      </w:r>
+      <w:proofErr w:type="spellEnd"/>
+      <w:r>
+        <w:t xml:space="preserve"> que sirva de apoyo al personal médico, para determinar</w:t>
+      </w:r>
+      <w:r>
+        <w:t>, de acuerdo con el estado de salud de un paciente, si este debe ser internado o no en un centro médico.</w:t>
+      </w:r>
+      <w:r>
+        <w:t xml:space="preserve"> Los datos se obtendrán de fuentes públicas las cuales cuenten con normas internacionales de tratamientos de datos con el fin de evitar infringir alguna normatividad relacionada.</w:t>
+      </w:r>
+      <w:r>
+        <w:t xml:space="preserve"> Se utilizarán algoritmos de machine </w:t>
+      </w:r>
+      <w:proofErr w:type="spellStart"/>
+      <w:r>
+        <w:t>learning</w:t>
+      </w:r>
+      <w:proofErr w:type="spellEnd"/>
+      <w:r>
+        <w:t xml:space="preserve"> con el </w:t>
+      </w:r>
+      <w:r>
+        <w:t>propósito de realizar predicciones, de acuerdo con las condiciones médicas del paciente.</w:t>
+      </w:r>
+    </w:p>
+    <w:p/>
+    <w:p/>
+    <w:p/>
+    <w:p>
+      <w:pPr>
+        <w:pStyle w:val="Heading1"/>
+      </w:pPr>
+      <w:bookmarkStart w:id="2" w:name="_Toc110280463"/>
+      <w:r>
+        <w:t xml:space="preserve">2. </w:t>
+      </w:r>
+      <w:bookmarkEnd w:id="2"/>
+      <w:r>
+        <w:t xml:space="preserve">Machine </w:t>
+      </w:r>
+      <w:proofErr w:type="spellStart"/>
+      <w:r>
+        <w:t>Learning</w:t>
+      </w:r>
+      <w:proofErr w:type="spellEnd"/>
+    </w:p>
+    <w:p/>
+    <w:p>
+      <w:pPr>
+        <w:pStyle w:val="Heading1"/>
+        <w:jc w:val="left"/>
+      </w:pPr>
+      <w:r>
+        <w:t>2.</w:t>
+      </w:r>
+      <w:r>
+        <w:t>1</w:t>
+      </w:r>
+      <w:r>
+        <w:t xml:space="preserve"> </w:t>
+      </w:r>
+      <w:r>
+        <w:t>Analíticas en servicios de salud</w:t>
+      </w:r>
+    </w:p>
+    <w:p>
+      <w:r>
+        <w:t xml:space="preserve">En el dominio médico existen diferentes áreas en las cuales se pueden aplicar algoritmos de machine </w:t>
+      </w:r>
+      <w:proofErr w:type="spellStart"/>
+      <w:r>
+        <w:t>learning</w:t>
+      </w:r>
+      <w:proofErr w:type="spellEnd"/>
+      <w:r>
+        <w:t xml:space="preserve"> que son: </w:t>
+      </w:r>
+    </w:p>
+    <w:p/>
+    <w:p>
+      <w:r>
+        <w:rPr>
+          <w:b/>
+          <w:bCs/>
+        </w:rPr>
+        <w:t xml:space="preserve">Screening: </w:t>
+      </w:r>
+      <w:r>
+        <w:t xml:space="preserve">Se define como la identificación de una enfermedad de forma previa a la aparición de alguna señal o síntoma. Un ejemplo en esta área son los algoritmos de machine </w:t>
+      </w:r>
+      <w:proofErr w:type="spellStart"/>
+      <w:r>
+        <w:t>learning</w:t>
+      </w:r>
+      <w:proofErr w:type="spellEnd"/>
+      <w:r>
+        <w:t xml:space="preserve"> utilizados para el análisis de imágenes de rayos X.</w:t>
+      </w:r>
+    </w:p>
+    <w:p/>
+    <w:p>
+      <w:r>
+        <w:rPr>
+          <w:b/>
+          <w:bCs/>
+        </w:rPr>
+        <w:t xml:space="preserve">Diagnóstico: </w:t>
+      </w:r>
+      <w:r>
+        <w:t>Este tipo de analíticas están enfocadas</w:t>
+      </w:r>
+      <w:r>
+        <w:t xml:space="preserve"> principalmente al apoyo en el tratamiento de un síntoma o enfermedad preexistente.</w:t>
+      </w:r>
+    </w:p>
+    <w:p>
+      <w:pPr>
+        <w:rPr>
+          <w:b/>
+          <w:bCs/>
+        </w:rPr>
+      </w:pPr>
+    </w:p>
+    <w:p>
+      <w:r>
+        <w:rPr>
+          <w:b/>
+          <w:bCs/>
+        </w:rPr>
+        <w:t xml:space="preserve">Pronóstico: </w:t>
+      </w:r>
+      <w:r>
+        <w:t>Este tipo de resultado está orientado a determinar la probabilidad de sobrevivencia a cierto padecimiento en términos de un periodo de tiempo, dadas las condiciones de un paciente.</w:t>
+      </w:r>
+    </w:p>
+    <w:p/>
+    <w:p>
+      <w:r>
+        <w:rPr>
+          <w:b/>
+          <w:bCs/>
+        </w:rPr>
+        <w:t>Desenlace</w:t>
+      </w:r>
+      <w:r>
+        <w:rPr>
+          <w:b/>
+          <w:bCs/>
+        </w:rPr>
+        <w:t>:</w:t>
+      </w:r>
+      <w:r>
+        <w:rPr>
+          <w:b/>
+          <w:bCs/>
+        </w:rPr>
+        <w:t xml:space="preserve"> </w:t>
+      </w:r>
+      <w:r>
+        <w:t>Es</w:t>
+      </w:r>
+      <w:r>
+        <w:t xml:space="preserve">te tipo de analítica pretende determinar </w:t>
+      </w:r>
+      <w:r>
+        <w:t>la probabilidad de</w:t>
+      </w:r>
+      <w:r>
+        <w:t xml:space="preserve"> un desenlace dado Ej. </w:t>
+      </w:r>
+      <w:r>
+        <w:t>Ingreso por urgencias o Muerte. Este tipo de analíticas</w:t>
+      </w:r>
+      <w:r>
+        <w:t xml:space="preserve"> en ocasiones </w:t>
+      </w:r>
+      <w:r>
+        <w:t>no tienen</w:t>
+      </w:r>
+      <w:r>
+        <w:t xml:space="preserve"> cuenta la causa,</w:t>
+      </w:r>
+      <w:r>
+        <w:t xml:space="preserve"> por lo que en estos casos</w:t>
+      </w:r>
+      <w:r>
+        <w:t xml:space="preserve"> no se enfoca en los síntomas específicos o signos vitales de un paciente.</w:t>
+      </w:r>
+      <w:r>
+        <w:t xml:space="preserve"> El algoritmo de machine </w:t>
+      </w:r>
+      <w:proofErr w:type="spellStart"/>
+      <w:r>
+        <w:t>learning</w:t>
+      </w:r>
+      <w:proofErr w:type="spellEnd"/>
+      <w:r>
+        <w:t xml:space="preserve"> desarrollado en este trabajo se encuentra dentro de esta categoría. </w:t>
+      </w:r>
+    </w:p>
+    <w:p/>
+    <w:p>
+      <w:r>
+        <w:rPr>
+          <w:b/>
+          <w:bCs/>
+        </w:rPr>
+        <w:lastRenderedPageBreak/>
+        <w:t xml:space="preserve">Respuesta al Tratamiento: </w:t>
+      </w:r>
+      <w:r>
+        <w:t>Este tipo de analíticas son también conocidas como medicina personalizada, dado que tienen en cuenta factores particulares de cada paciente. Este tipo de analíticas son recientes y actualmente están ganando popularidad.</w:t>
+      </w:r>
+    </w:p>
+    <w:p/>
+    <w:p>
+      <w:pPr>
+        <w:pStyle w:val="Heading1"/>
+        <w:jc w:val="left"/>
+      </w:pPr>
+      <w:r>
+        <w:t xml:space="preserve">2.2 </w:t>
+      </w:r>
+      <w:r>
+        <w:t>Fuente</w:t>
+      </w:r>
+      <w:r>
+        <w:t xml:space="preserve"> de Datos</w:t>
+      </w:r>
+    </w:p>
+    <w:p>
+      <w:r>
+        <w:t>S</w:t>
+      </w:r>
+      <w:r>
+        <w:t xml:space="preserve">e utilizarán datos públicos obtenidos del </w:t>
+      </w:r>
+      <w:proofErr w:type="spellStart"/>
+      <w:r>
+        <w:t>National</w:t>
+      </w:r>
+      <w:proofErr w:type="spellEnd"/>
+      <w:r>
+        <w:t xml:space="preserve"> Center </w:t>
+      </w:r>
+      <w:proofErr w:type="spellStart"/>
+      <w:r>
+        <w:t>for</w:t>
+      </w:r>
+      <w:proofErr w:type="spellEnd"/>
+      <w:r>
+        <w:t xml:space="preserve"> </w:t>
+      </w:r>
+      <w:proofErr w:type="spellStart"/>
+      <w:r>
+        <w:t>Health</w:t>
+      </w:r>
+      <w:proofErr w:type="spellEnd"/>
+      <w:r>
+        <w:t xml:space="preserve"> </w:t>
+      </w:r>
+      <w:proofErr w:type="spellStart"/>
+      <w:r>
+        <w:t>Statistics</w:t>
+      </w:r>
+      <w:proofErr w:type="spellEnd"/>
+      <w:r>
+        <w:t xml:space="preserve"> desde el sitio </w:t>
+      </w:r>
+      <w:hyperlink r:id="rId10" w:history="1">
+        <w:r>
+          <w:rPr>
+            <w:rStyle w:val="Hyperlink"/>
+          </w:rPr>
+          <w:t>https://www.cdc.gov/nchs/ahcd/about_ahcd.htm</w:t>
+        </w:r>
+      </w:hyperlink>
+      <w:r>
+        <w:t xml:space="preserve">, de los cuales se utilizará el </w:t>
+      </w:r>
+      <w:proofErr w:type="spellStart"/>
+      <w:r>
+        <w:t>dataset</w:t>
+      </w:r>
+      <w:proofErr w:type="spellEnd"/>
+      <w:r>
+        <w:t xml:space="preserve"> NHAMCS (</w:t>
+      </w:r>
+      <w:proofErr w:type="spellStart"/>
+      <w:r>
+        <w:t>National</w:t>
+      </w:r>
+      <w:proofErr w:type="spellEnd"/>
+      <w:r>
+        <w:t xml:space="preserve"> Hospital </w:t>
+      </w:r>
+      <w:proofErr w:type="spellStart"/>
+      <w:r>
+        <w:t>Ambulatory</w:t>
+      </w:r>
+      <w:proofErr w:type="spellEnd"/>
+      <w:r>
+        <w:t xml:space="preserve"> Medical Care </w:t>
+      </w:r>
+      <w:proofErr w:type="spellStart"/>
+      <w:r>
+        <w:t>Survey</w:t>
+      </w:r>
+      <w:proofErr w:type="spellEnd"/>
+      <w:r>
+        <w:t xml:space="preserve">) dado que es uno de los </w:t>
+      </w:r>
+      <w:proofErr w:type="spellStart"/>
+      <w:r>
+        <w:t>mas</w:t>
+      </w:r>
+      <w:proofErr w:type="spellEnd"/>
+      <w:r>
+        <w:t xml:space="preserve"> completos en cuanto a documentación y volumen de datos, que se encuentran en internet. </w:t>
+      </w:r>
+    </w:p>
+    <w:p/>
+    <w:p>
+      <w:r>
+        <w:t>El ”</w:t>
+      </w:r>
+      <w:proofErr w:type="spellStart"/>
+      <w:r>
+        <w:t>Abstract</w:t>
+      </w:r>
+      <w:proofErr w:type="spellEnd"/>
+      <w:r>
+        <w:t xml:space="preserve">” </w:t>
+      </w:r>
+      <w:r>
+        <w:t xml:space="preserve">original de la fuente de datos </w:t>
+      </w:r>
+      <w:r>
+        <w:t>se muestra a continuación:</w:t>
+      </w:r>
+    </w:p>
+    <w:p>
+      <w:pPr>
+        <w:pStyle w:val="Default"/>
+      </w:pPr>
+    </w:p>
+    <w:p>
+      <w:pPr>
+        <w:jc w:val="center"/>
+        <w:rPr>
+          <w:i/>
+          <w:sz w:val="22"/>
+          <w:szCs w:val="22"/>
+        </w:rPr>
+      </w:pPr>
+      <w:r>
+        <w:rPr>
+          <w:i/>
+          <w:sz w:val="22"/>
+          <w:szCs w:val="22"/>
+        </w:rPr>
+        <w:t xml:space="preserve">This material </w:t>
+      </w:r>
+      <w:proofErr w:type="spellStart"/>
+      <w:r>
+        <w:rPr>
+          <w:i/>
+          <w:sz w:val="22"/>
+          <w:szCs w:val="22"/>
+        </w:rPr>
+        <w:t>provides</w:t>
+      </w:r>
+      <w:proofErr w:type="spellEnd"/>
+      <w:r>
+        <w:rPr>
+          <w:i/>
+          <w:sz w:val="22"/>
+          <w:szCs w:val="22"/>
+        </w:rPr>
+        <w:t xml:space="preserve"> </w:t>
+      </w:r>
+      <w:proofErr w:type="spellStart"/>
+      <w:r>
+        <w:rPr>
+          <w:i/>
+          <w:sz w:val="22"/>
+          <w:szCs w:val="22"/>
+        </w:rPr>
+        <w:t>documentation</w:t>
+      </w:r>
+      <w:proofErr w:type="spellEnd"/>
+      <w:r>
+        <w:rPr>
+          <w:i/>
+          <w:sz w:val="22"/>
+          <w:szCs w:val="22"/>
+        </w:rPr>
+        <w:t xml:space="preserve"> </w:t>
+      </w:r>
+      <w:proofErr w:type="spellStart"/>
+      <w:r>
+        <w:rPr>
+          <w:i/>
+          <w:sz w:val="22"/>
+          <w:szCs w:val="22"/>
+        </w:rPr>
+        <w:t>for</w:t>
+      </w:r>
+      <w:proofErr w:type="spellEnd"/>
+      <w:r>
+        <w:rPr>
+          <w:i/>
+          <w:sz w:val="22"/>
+          <w:szCs w:val="22"/>
+        </w:rPr>
+        <w:t xml:space="preserve"> </w:t>
+      </w:r>
+      <w:proofErr w:type="spellStart"/>
+      <w:r>
+        <w:rPr>
+          <w:i/>
+          <w:sz w:val="22"/>
+          <w:szCs w:val="22"/>
+        </w:rPr>
+        <w:t>users</w:t>
+      </w:r>
+      <w:proofErr w:type="spellEnd"/>
+      <w:r>
+        <w:rPr>
+          <w:i/>
+          <w:sz w:val="22"/>
+          <w:szCs w:val="22"/>
+        </w:rPr>
+        <w:t xml:space="preserve"> </w:t>
+      </w:r>
+      <w:proofErr w:type="spellStart"/>
+      <w:r>
+        <w:rPr>
+          <w:i/>
+          <w:sz w:val="22"/>
+          <w:szCs w:val="22"/>
+        </w:rPr>
+        <w:t>of</w:t>
+      </w:r>
+      <w:proofErr w:type="spellEnd"/>
+      <w:r>
+        <w:rPr>
+          <w:i/>
+          <w:sz w:val="22"/>
+          <w:szCs w:val="22"/>
+        </w:rPr>
+        <w:t xml:space="preserve"> the </w:t>
+      </w:r>
+      <w:proofErr w:type="spellStart"/>
+      <w:r>
+        <w:rPr>
+          <w:i/>
+          <w:sz w:val="22"/>
+          <w:szCs w:val="22"/>
+        </w:rPr>
+        <w:t>Emergency</w:t>
+      </w:r>
+      <w:proofErr w:type="spellEnd"/>
+      <w:r>
+        <w:rPr>
+          <w:i/>
+          <w:sz w:val="22"/>
+          <w:szCs w:val="22"/>
+        </w:rPr>
+        <w:t xml:space="preserve"> </w:t>
+      </w:r>
+      <w:proofErr w:type="spellStart"/>
+      <w:r>
+        <w:rPr>
+          <w:i/>
+          <w:sz w:val="22"/>
+          <w:szCs w:val="22"/>
+        </w:rPr>
+        <w:t>Department</w:t>
+      </w:r>
+      <w:proofErr w:type="spellEnd"/>
+      <w:r>
+        <w:rPr>
+          <w:i/>
+          <w:sz w:val="22"/>
+          <w:szCs w:val="22"/>
+        </w:rPr>
+        <w:t xml:space="preserve"> </w:t>
+      </w:r>
+      <w:proofErr w:type="spellStart"/>
+      <w:r>
+        <w:rPr>
+          <w:i/>
+          <w:sz w:val="22"/>
+          <w:szCs w:val="22"/>
+        </w:rPr>
+        <w:t>public</w:t>
+      </w:r>
+      <w:proofErr w:type="spellEnd"/>
+      <w:r>
+        <w:rPr>
+          <w:i/>
+          <w:sz w:val="22"/>
+          <w:szCs w:val="22"/>
+        </w:rPr>
+        <w:t xml:space="preserve"> use </w:t>
+      </w:r>
+      <w:proofErr w:type="spellStart"/>
+      <w:r>
+        <w:rPr>
+          <w:i/>
+          <w:sz w:val="22"/>
+          <w:szCs w:val="22"/>
+        </w:rPr>
+        <w:t>micro-data</w:t>
+      </w:r>
+      <w:proofErr w:type="spellEnd"/>
+      <w:r>
+        <w:rPr>
+          <w:i/>
+          <w:sz w:val="22"/>
+          <w:szCs w:val="22"/>
+        </w:rPr>
+        <w:t xml:space="preserve"> file </w:t>
+      </w:r>
+      <w:proofErr w:type="spellStart"/>
+      <w:r>
+        <w:rPr>
+          <w:i/>
+          <w:sz w:val="22"/>
+          <w:szCs w:val="22"/>
+        </w:rPr>
+        <w:t>of</w:t>
+      </w:r>
+      <w:proofErr w:type="spellEnd"/>
+      <w:r>
+        <w:rPr>
+          <w:i/>
+          <w:sz w:val="22"/>
+          <w:szCs w:val="22"/>
+        </w:rPr>
+        <w:t xml:space="preserve"> the 2013 </w:t>
+      </w:r>
+      <w:proofErr w:type="spellStart"/>
+      <w:r>
+        <w:rPr>
+          <w:i/>
+          <w:sz w:val="22"/>
+          <w:szCs w:val="22"/>
+        </w:rPr>
+        <w:t>National</w:t>
+      </w:r>
+      <w:proofErr w:type="spellEnd"/>
+      <w:r>
+        <w:rPr>
+          <w:i/>
+          <w:sz w:val="22"/>
+          <w:szCs w:val="22"/>
+        </w:rPr>
+        <w:t xml:space="preserve"> Hospital </w:t>
+      </w:r>
+      <w:proofErr w:type="spellStart"/>
+      <w:r>
+        <w:rPr>
+          <w:i/>
+          <w:sz w:val="22"/>
+          <w:szCs w:val="22"/>
+        </w:rPr>
+        <w:t>Ambulatory</w:t>
+      </w:r>
+      <w:proofErr w:type="spellEnd"/>
+      <w:r>
+        <w:rPr>
+          <w:i/>
+          <w:sz w:val="22"/>
+          <w:szCs w:val="22"/>
+        </w:rPr>
+        <w:t xml:space="preserve"> Medical Care </w:t>
+      </w:r>
+      <w:proofErr w:type="spellStart"/>
+      <w:r>
+        <w:rPr>
+          <w:i/>
+          <w:sz w:val="22"/>
+          <w:szCs w:val="22"/>
+        </w:rPr>
+        <w:t>Survey</w:t>
+      </w:r>
+      <w:proofErr w:type="spellEnd"/>
+      <w:r>
+        <w:rPr>
+          <w:i/>
+          <w:sz w:val="22"/>
+          <w:szCs w:val="22"/>
+        </w:rPr>
+        <w:t xml:space="preserve"> (NHAMCS). NHAMCS is a </w:t>
+      </w:r>
+      <w:proofErr w:type="spellStart"/>
+      <w:r>
+        <w:rPr>
+          <w:i/>
+          <w:sz w:val="22"/>
+          <w:szCs w:val="22"/>
+        </w:rPr>
+        <w:t>national</w:t>
+      </w:r>
+      <w:proofErr w:type="spellEnd"/>
+      <w:r>
+        <w:rPr>
+          <w:i/>
+          <w:sz w:val="22"/>
+          <w:szCs w:val="22"/>
+        </w:rPr>
+        <w:t xml:space="preserve"> </w:t>
+      </w:r>
+      <w:proofErr w:type="spellStart"/>
+      <w:r>
+        <w:rPr>
+          <w:i/>
+          <w:sz w:val="22"/>
+          <w:szCs w:val="22"/>
+        </w:rPr>
+        <w:t>probability</w:t>
+      </w:r>
+      <w:proofErr w:type="spellEnd"/>
+      <w:r>
+        <w:rPr>
+          <w:i/>
+          <w:sz w:val="22"/>
+          <w:szCs w:val="22"/>
+        </w:rPr>
+        <w:t xml:space="preserve"> </w:t>
+      </w:r>
+      <w:proofErr w:type="spellStart"/>
+      <w:r>
+        <w:rPr>
+          <w:i/>
+          <w:sz w:val="22"/>
+          <w:szCs w:val="22"/>
+        </w:rPr>
+        <w:t>sample</w:t>
+      </w:r>
+      <w:proofErr w:type="spellEnd"/>
+      <w:r>
+        <w:rPr>
+          <w:i/>
+          <w:sz w:val="22"/>
+          <w:szCs w:val="22"/>
+        </w:rPr>
+        <w:t xml:space="preserve"> </w:t>
+      </w:r>
+      <w:proofErr w:type="spellStart"/>
+      <w:r>
+        <w:rPr>
+          <w:i/>
+          <w:sz w:val="22"/>
+          <w:szCs w:val="22"/>
+        </w:rPr>
+        <w:t>survey</w:t>
+      </w:r>
+      <w:proofErr w:type="spellEnd"/>
+      <w:r>
+        <w:rPr>
+          <w:i/>
+          <w:sz w:val="22"/>
+          <w:szCs w:val="22"/>
+        </w:rPr>
+        <w:t xml:space="preserve"> </w:t>
+      </w:r>
+      <w:proofErr w:type="spellStart"/>
+      <w:r>
+        <w:rPr>
+          <w:i/>
+          <w:sz w:val="22"/>
+          <w:szCs w:val="22"/>
+        </w:rPr>
+        <w:t>of</w:t>
+      </w:r>
+      <w:proofErr w:type="spellEnd"/>
+      <w:r>
+        <w:rPr>
+          <w:i/>
+          <w:sz w:val="22"/>
+          <w:szCs w:val="22"/>
+        </w:rPr>
+        <w:t xml:space="preserve"> </w:t>
+      </w:r>
+      <w:proofErr w:type="spellStart"/>
+      <w:r>
+        <w:rPr>
+          <w:i/>
+          <w:sz w:val="22"/>
+          <w:szCs w:val="22"/>
+        </w:rPr>
+        <w:t>visits</w:t>
+      </w:r>
+      <w:proofErr w:type="spellEnd"/>
+      <w:r>
+        <w:rPr>
+          <w:i/>
+          <w:sz w:val="22"/>
+          <w:szCs w:val="22"/>
+        </w:rPr>
+        <w:t xml:space="preserve"> </w:t>
+      </w:r>
+      <w:proofErr w:type="spellStart"/>
+      <w:r>
+        <w:rPr>
+          <w:i/>
+          <w:sz w:val="22"/>
+          <w:szCs w:val="22"/>
+        </w:rPr>
+        <w:t>to</w:t>
+      </w:r>
+      <w:proofErr w:type="spellEnd"/>
+      <w:r>
+        <w:rPr>
+          <w:i/>
+          <w:sz w:val="22"/>
+          <w:szCs w:val="22"/>
+        </w:rPr>
+        <w:t xml:space="preserve"> hospital </w:t>
+      </w:r>
+      <w:proofErr w:type="spellStart"/>
+      <w:r>
+        <w:rPr>
+          <w:i/>
+          <w:sz w:val="22"/>
+          <w:szCs w:val="22"/>
+        </w:rPr>
+        <w:t>outpatient</w:t>
+      </w:r>
+      <w:proofErr w:type="spellEnd"/>
+      <w:r>
+        <w:rPr>
+          <w:i/>
+          <w:sz w:val="22"/>
+          <w:szCs w:val="22"/>
+        </w:rPr>
+        <w:t xml:space="preserve"> and </w:t>
+      </w:r>
+      <w:proofErr w:type="spellStart"/>
+      <w:r>
+        <w:rPr>
+          <w:i/>
+          <w:sz w:val="22"/>
+          <w:szCs w:val="22"/>
+        </w:rPr>
+        <w:t>emergency</w:t>
+      </w:r>
+      <w:proofErr w:type="spellEnd"/>
+      <w:r>
+        <w:rPr>
+          <w:i/>
+          <w:sz w:val="22"/>
+          <w:szCs w:val="22"/>
+        </w:rPr>
+        <w:t xml:space="preserve"> </w:t>
+      </w:r>
+      <w:proofErr w:type="spellStart"/>
+      <w:r>
+        <w:rPr>
+          <w:i/>
+          <w:sz w:val="22"/>
+          <w:szCs w:val="22"/>
+        </w:rPr>
+        <w:t>departments</w:t>
+      </w:r>
+      <w:proofErr w:type="spellEnd"/>
+      <w:r>
+        <w:rPr>
+          <w:i/>
+          <w:sz w:val="22"/>
+          <w:szCs w:val="22"/>
+        </w:rPr>
+        <w:t>, and hospital-</w:t>
+      </w:r>
+      <w:proofErr w:type="spellStart"/>
+      <w:r>
+        <w:rPr>
+          <w:i/>
+          <w:sz w:val="22"/>
+          <w:szCs w:val="22"/>
+        </w:rPr>
+        <w:t>based</w:t>
+      </w:r>
+      <w:proofErr w:type="spellEnd"/>
+      <w:r>
+        <w:rPr>
+          <w:i/>
+          <w:sz w:val="22"/>
+          <w:szCs w:val="22"/>
+        </w:rPr>
+        <w:t xml:space="preserve"> </w:t>
+      </w:r>
+      <w:proofErr w:type="spellStart"/>
+      <w:r>
+        <w:rPr>
+          <w:i/>
+          <w:sz w:val="22"/>
+          <w:szCs w:val="22"/>
+        </w:rPr>
+        <w:t>ambulatory</w:t>
+      </w:r>
+      <w:proofErr w:type="spellEnd"/>
+      <w:r>
+        <w:rPr>
+          <w:i/>
+          <w:sz w:val="22"/>
+          <w:szCs w:val="22"/>
+        </w:rPr>
+        <w:t xml:space="preserve"> </w:t>
+      </w:r>
+      <w:proofErr w:type="spellStart"/>
+      <w:r>
+        <w:rPr>
+          <w:i/>
+          <w:sz w:val="22"/>
+          <w:szCs w:val="22"/>
+        </w:rPr>
+        <w:t>surgery</w:t>
+      </w:r>
+      <w:proofErr w:type="spellEnd"/>
+      <w:r>
+        <w:rPr>
+          <w:i/>
+          <w:sz w:val="22"/>
+          <w:szCs w:val="22"/>
+        </w:rPr>
+        <w:t xml:space="preserve"> centers, </w:t>
+      </w:r>
+      <w:proofErr w:type="spellStart"/>
+      <w:r>
+        <w:rPr>
+          <w:i/>
+          <w:sz w:val="22"/>
+          <w:szCs w:val="22"/>
+        </w:rPr>
+        <w:t>conducted</w:t>
+      </w:r>
+      <w:proofErr w:type="spellEnd"/>
+      <w:r>
+        <w:rPr>
+          <w:i/>
+          <w:sz w:val="22"/>
+          <w:szCs w:val="22"/>
+        </w:rPr>
+        <w:t xml:space="preserve"> </w:t>
+      </w:r>
+      <w:proofErr w:type="spellStart"/>
+      <w:r>
+        <w:rPr>
+          <w:i/>
+          <w:sz w:val="22"/>
+          <w:szCs w:val="22"/>
+        </w:rPr>
+        <w:t>by</w:t>
+      </w:r>
+      <w:proofErr w:type="spellEnd"/>
+      <w:r>
+        <w:rPr>
+          <w:i/>
+          <w:sz w:val="22"/>
+          <w:szCs w:val="22"/>
+        </w:rPr>
+        <w:t xml:space="preserve"> the </w:t>
+      </w:r>
+      <w:proofErr w:type="spellStart"/>
+      <w:r>
+        <w:rPr>
+          <w:i/>
+          <w:sz w:val="22"/>
+          <w:szCs w:val="22"/>
+        </w:rPr>
+        <w:t>National</w:t>
+      </w:r>
+      <w:proofErr w:type="spellEnd"/>
+      <w:r>
+        <w:rPr>
+          <w:i/>
+          <w:sz w:val="22"/>
+          <w:szCs w:val="22"/>
+        </w:rPr>
+        <w:t xml:space="preserve"> Center </w:t>
+      </w:r>
+      <w:proofErr w:type="spellStart"/>
+      <w:r>
+        <w:rPr>
+          <w:i/>
+          <w:sz w:val="22"/>
+          <w:szCs w:val="22"/>
+        </w:rPr>
+        <w:t>for</w:t>
+      </w:r>
+      <w:proofErr w:type="spellEnd"/>
+      <w:r>
+        <w:rPr>
+          <w:i/>
+          <w:sz w:val="22"/>
+          <w:szCs w:val="22"/>
+        </w:rPr>
+        <w:t xml:space="preserve"> </w:t>
+      </w:r>
+      <w:proofErr w:type="spellStart"/>
+      <w:r>
+        <w:rPr>
+          <w:i/>
+          <w:sz w:val="22"/>
+          <w:szCs w:val="22"/>
+        </w:rPr>
+        <w:t>Health</w:t>
+      </w:r>
+      <w:proofErr w:type="spellEnd"/>
+      <w:r>
+        <w:rPr>
+          <w:i/>
+          <w:sz w:val="22"/>
+          <w:szCs w:val="22"/>
+        </w:rPr>
+        <w:t xml:space="preserve"> </w:t>
+      </w:r>
+      <w:proofErr w:type="spellStart"/>
+      <w:r>
+        <w:rPr>
+          <w:i/>
+          <w:sz w:val="22"/>
+          <w:szCs w:val="22"/>
+        </w:rPr>
+        <w:t>Statistics</w:t>
+      </w:r>
+      <w:proofErr w:type="spellEnd"/>
+      <w:r>
+        <w:rPr>
+          <w:i/>
+          <w:sz w:val="22"/>
+          <w:szCs w:val="22"/>
+        </w:rPr>
+        <w:t xml:space="preserve">, Centers </w:t>
+      </w:r>
+      <w:proofErr w:type="spellStart"/>
+      <w:r>
+        <w:rPr>
+          <w:i/>
+          <w:sz w:val="22"/>
+          <w:szCs w:val="22"/>
+        </w:rPr>
+        <w:t>for</w:t>
+      </w:r>
+      <w:proofErr w:type="spellEnd"/>
+      <w:r>
+        <w:rPr>
+          <w:i/>
+          <w:sz w:val="22"/>
+          <w:szCs w:val="22"/>
+        </w:rPr>
+        <w:t xml:space="preserve"> </w:t>
+      </w:r>
+      <w:proofErr w:type="spellStart"/>
+      <w:r>
+        <w:rPr>
+          <w:i/>
+          <w:sz w:val="22"/>
+          <w:szCs w:val="22"/>
+        </w:rPr>
+        <w:t>Disease</w:t>
+      </w:r>
+      <w:proofErr w:type="spellEnd"/>
+      <w:r>
+        <w:rPr>
+          <w:i/>
+          <w:sz w:val="22"/>
+          <w:szCs w:val="22"/>
+        </w:rPr>
+        <w:t xml:space="preserve"> Control and </w:t>
+      </w:r>
+      <w:proofErr w:type="spellStart"/>
+      <w:r>
+        <w:rPr>
+          <w:i/>
+          <w:sz w:val="22"/>
+          <w:szCs w:val="22"/>
+        </w:rPr>
+        <w:t>Prevention</w:t>
+      </w:r>
+      <w:proofErr w:type="spellEnd"/>
+      <w:r>
+        <w:rPr>
+          <w:i/>
+          <w:sz w:val="22"/>
+          <w:szCs w:val="22"/>
+        </w:rPr>
+        <w:t xml:space="preserve">. The </w:t>
+      </w:r>
+      <w:proofErr w:type="spellStart"/>
+      <w:r>
+        <w:rPr>
+          <w:i/>
+          <w:sz w:val="22"/>
+          <w:szCs w:val="22"/>
+        </w:rPr>
+        <w:t>survey</w:t>
+      </w:r>
+      <w:proofErr w:type="spellEnd"/>
+      <w:r>
+        <w:rPr>
+          <w:i/>
+          <w:sz w:val="22"/>
+          <w:szCs w:val="22"/>
+        </w:rPr>
+        <w:t xml:space="preserve"> is a </w:t>
+      </w:r>
+      <w:proofErr w:type="spellStart"/>
+      <w:r>
+        <w:rPr>
+          <w:i/>
+          <w:sz w:val="22"/>
+          <w:szCs w:val="22"/>
+        </w:rPr>
+        <w:t>component</w:t>
+      </w:r>
+      <w:proofErr w:type="spellEnd"/>
+      <w:r>
+        <w:rPr>
+          <w:i/>
+          <w:sz w:val="22"/>
+          <w:szCs w:val="22"/>
+        </w:rPr>
+        <w:t xml:space="preserve"> </w:t>
+      </w:r>
+      <w:proofErr w:type="spellStart"/>
+      <w:r>
+        <w:rPr>
+          <w:i/>
+          <w:sz w:val="22"/>
+          <w:szCs w:val="22"/>
+        </w:rPr>
+        <w:t>of</w:t>
+      </w:r>
+      <w:proofErr w:type="spellEnd"/>
+      <w:r>
+        <w:rPr>
+          <w:i/>
+          <w:sz w:val="22"/>
+          <w:szCs w:val="22"/>
+        </w:rPr>
+        <w:t xml:space="preserve"> the </w:t>
+      </w:r>
+      <w:proofErr w:type="spellStart"/>
+      <w:r>
+        <w:rPr>
+          <w:i/>
+          <w:sz w:val="22"/>
+          <w:szCs w:val="22"/>
+        </w:rPr>
+        <w:t>National</w:t>
+      </w:r>
+      <w:proofErr w:type="spellEnd"/>
+      <w:r>
+        <w:rPr>
+          <w:i/>
+          <w:sz w:val="22"/>
+          <w:szCs w:val="22"/>
+        </w:rPr>
+        <w:t xml:space="preserve"> </w:t>
+      </w:r>
+      <w:proofErr w:type="spellStart"/>
+      <w:r>
+        <w:rPr>
+          <w:i/>
+          <w:sz w:val="22"/>
+          <w:szCs w:val="22"/>
+        </w:rPr>
+        <w:t>Health</w:t>
+      </w:r>
+      <w:proofErr w:type="spellEnd"/>
+      <w:r>
+        <w:rPr>
+          <w:i/>
+          <w:sz w:val="22"/>
+          <w:szCs w:val="22"/>
+        </w:rPr>
+        <w:t xml:space="preserve"> Care </w:t>
+      </w:r>
+      <w:proofErr w:type="spellStart"/>
+      <w:r>
+        <w:rPr>
+          <w:i/>
+          <w:sz w:val="22"/>
+          <w:szCs w:val="22"/>
+        </w:rPr>
+        <w:t>Surveys</w:t>
+      </w:r>
+      <w:proofErr w:type="spellEnd"/>
+      <w:r>
+        <w:rPr>
+          <w:i/>
+          <w:sz w:val="22"/>
+          <w:szCs w:val="22"/>
+        </w:rPr>
+        <w:t xml:space="preserve">, which </w:t>
+      </w:r>
+      <w:proofErr w:type="spellStart"/>
+      <w:r>
+        <w:rPr>
+          <w:i/>
+          <w:sz w:val="22"/>
+          <w:szCs w:val="22"/>
+        </w:rPr>
+        <w:t>measure</w:t>
+      </w:r>
+      <w:proofErr w:type="spellEnd"/>
+      <w:r>
+        <w:rPr>
+          <w:i/>
+          <w:sz w:val="22"/>
+          <w:szCs w:val="22"/>
+        </w:rPr>
+        <w:t xml:space="preserve"> </w:t>
+      </w:r>
+      <w:proofErr w:type="spellStart"/>
+      <w:r>
+        <w:rPr>
+          <w:i/>
+          <w:sz w:val="22"/>
+          <w:szCs w:val="22"/>
+        </w:rPr>
+        <w:t>health</w:t>
+      </w:r>
+      <w:proofErr w:type="spellEnd"/>
+      <w:r>
+        <w:rPr>
+          <w:i/>
+          <w:sz w:val="22"/>
+          <w:szCs w:val="22"/>
+        </w:rPr>
+        <w:t xml:space="preserve"> care </w:t>
+      </w:r>
+      <w:proofErr w:type="spellStart"/>
+      <w:r>
+        <w:rPr>
+          <w:i/>
+          <w:sz w:val="22"/>
+          <w:szCs w:val="22"/>
+        </w:rPr>
+        <w:t>utilization</w:t>
+      </w:r>
+      <w:proofErr w:type="spellEnd"/>
+      <w:r>
+        <w:rPr>
+          <w:i/>
+          <w:sz w:val="22"/>
+          <w:szCs w:val="22"/>
+        </w:rPr>
+        <w:t xml:space="preserve"> across a </w:t>
+      </w:r>
+      <w:proofErr w:type="spellStart"/>
+      <w:r>
+        <w:rPr>
+          <w:i/>
+          <w:sz w:val="22"/>
+          <w:szCs w:val="22"/>
+        </w:rPr>
+        <w:t>variety</w:t>
+      </w:r>
+      <w:proofErr w:type="spellEnd"/>
+      <w:r>
+        <w:rPr>
+          <w:i/>
+          <w:sz w:val="22"/>
+          <w:szCs w:val="22"/>
+        </w:rPr>
+        <w:t xml:space="preserve"> </w:t>
+      </w:r>
+      <w:proofErr w:type="spellStart"/>
+      <w:r>
+        <w:rPr>
+          <w:i/>
+          <w:sz w:val="22"/>
+          <w:szCs w:val="22"/>
+        </w:rPr>
+        <w:t>of</w:t>
+      </w:r>
+      <w:proofErr w:type="spellEnd"/>
+      <w:r>
+        <w:rPr>
+          <w:i/>
+          <w:sz w:val="22"/>
+          <w:szCs w:val="22"/>
+        </w:rPr>
+        <w:t xml:space="preserve"> </w:t>
+      </w:r>
+      <w:proofErr w:type="spellStart"/>
+      <w:r>
+        <w:rPr>
+          <w:i/>
+          <w:sz w:val="22"/>
+          <w:szCs w:val="22"/>
+        </w:rPr>
+        <w:t>health</w:t>
+      </w:r>
+      <w:proofErr w:type="spellEnd"/>
+      <w:r>
+        <w:rPr>
+          <w:i/>
+          <w:sz w:val="22"/>
+          <w:szCs w:val="22"/>
+        </w:rPr>
+        <w:t xml:space="preserve"> care </w:t>
+      </w:r>
+      <w:proofErr w:type="spellStart"/>
+      <w:r>
+        <w:rPr>
+          <w:i/>
+          <w:sz w:val="22"/>
+          <w:szCs w:val="22"/>
+        </w:rPr>
+        <w:t>providers</w:t>
+      </w:r>
+      <w:proofErr w:type="spellEnd"/>
+      <w:r>
+        <w:rPr>
+          <w:i/>
+          <w:sz w:val="22"/>
+          <w:szCs w:val="22"/>
+        </w:rPr>
+        <w:t>.</w:t>
+      </w:r>
+    </w:p>
+    <w:p>
+      <w:pPr>
+        <w:pStyle w:val="Heading1"/>
+        <w:jc w:val="left"/>
+      </w:pPr>
+    </w:p>
+    <w:p>
+      <w:r>
+        <w:t xml:space="preserve">Este </w:t>
+      </w:r>
+      <w:proofErr w:type="spellStart"/>
+      <w:r>
+        <w:t>dataset</w:t>
+      </w:r>
+      <w:proofErr w:type="spellEnd"/>
+      <w:r>
+        <w:t xml:space="preserve"> contiene</w:t>
+      </w:r>
+      <w:r>
+        <w:t xml:space="preserve"> datos de tipo estructurado</w:t>
+      </w:r>
+      <w:r>
+        <w:t xml:space="preserve">, </w:t>
+      </w:r>
+      <w:r>
+        <w:t xml:space="preserve">los </w:t>
+      </w:r>
+      <w:r>
+        <w:t>cuales</w:t>
+      </w:r>
+      <w:r>
+        <w:t xml:space="preserve"> se</w:t>
+      </w:r>
+      <w:r>
+        <w:t xml:space="preserve"> tabulan</w:t>
+      </w:r>
+      <w:r>
+        <w:t xml:space="preserve"> durante el </w:t>
+      </w:r>
+      <w:proofErr w:type="spellStart"/>
+      <w:r>
+        <w:t>triage</w:t>
+      </w:r>
+      <w:proofErr w:type="spellEnd"/>
+      <w:r>
+        <w:t xml:space="preserve"> de un paciente a su llegada a los centros de salud. Cada registro se compone de una serie de preguntas que se realizan a todos los pacientes para lo cual cuentan con unas encuestas cuyo formato ha sido preestablecido. Esta serie de preguntas y sus correspondientes respuestas se pueden caracterizar en dos grandes grupos que son:</w:t>
+      </w:r>
+    </w:p>
+    <w:p/>
+    <w:p>
+      <w:pPr>
+        <w:pStyle w:val="ListParagraph"/>
+        <w:numPr>
+          <w:ilvl w:val="0"/>
+          <w:numId w:val="6"/>
+        </w:numPr>
+      </w:pPr>
+      <w:r>
+        <w:t>Datos Subjetivos: Información que puede estar sujeta al criterio del personal médico</w:t>
+      </w:r>
+    </w:p>
+    <w:p>
+      <w:pPr>
+        <w:pStyle w:val="ListParagraph"/>
+        <w:numPr>
+          <w:ilvl w:val="0"/>
+          <w:numId w:val="6"/>
+        </w:numPr>
+      </w:pPr>
+      <w:r>
+        <w:t>Datos Objetivos: Corresponde a resultados de muestras de laboratorio y pruebas diagnósticas.</w:t>
+      </w:r>
+    </w:p>
+    <w:p/>
+    <w:p/>
+    <w:p>
+      <w:pPr>
+        <w:pStyle w:val="Heading1"/>
+        <w:jc w:val="left"/>
+      </w:pPr>
+      <w:r>
+        <w:t xml:space="preserve">2.3 </w:t>
+      </w:r>
+      <w:r>
+        <w:t>Definiendo un pipeline</w:t>
+      </w:r>
+    </w:p>
+    <w:p>
+      <w:r>
+        <w:rPr>
+          <w:noProof/>
+        </w:rPr>
+        <w:lastRenderedPageBreak/>
+        <w:drawing>
+          <wp:inline distT="0" distB="0" distL="0" distR="0" wp14:anchorId="1835BAA3" wp14:editId="6045ACD8">
+            <wp:extent cx="5486400" cy="2160270"/>
+            <wp:effectExtent l="0" t="0" r="0" b="0"/>
+            <wp:docPr id="3" name="Picture 2">
+              <a:extLst xmlns:a="http://schemas.openxmlformats.org/drawingml/2006/main">
+                <a:ext uri="{FF2B5EF4-FFF2-40B4-BE49-F238E27FC236}">
+                  <a16:creationId xmlns:a16="http://schemas.microsoft.com/office/drawing/2014/main" id="{3D5835A5-A58D-8308-B16F-B95BC110F242}"/>
+                </a:ext>
+              </a:extLst>
+            </wp:docPr>
+            <wp:cNvGraphicFramePr>
+              <a:graphicFrameLocks xmlns:a="http://schemas.openxmlformats.org/drawingml/2006/main" noChangeAspect="1"/>
+            </wp:cNvGraphicFramePr>
+            <a:graphic xmlns:a="http://schemas.openxmlformats.org/drawingml/2006/main">
+              <a:graphicData uri="http://schemas.openxmlformats.org/drawingml/2006/picture">
+                <pic:pic xmlns:pic="http://schemas.openxmlformats.org/drawingml/2006/picture">
+                  <pic:nvPicPr>
+                    <pic:cNvPr id="3" name="Picture 2">
+                      <a:extLst>
+                        <a:ext uri="{FF2B5EF4-FFF2-40B4-BE49-F238E27FC236}">
+                          <a16:creationId xmlns:a16="http://schemas.microsoft.com/office/drawing/2014/main" id="{3D5835A5-A58D-8308-B16F-B95BC110F242}"/>
+                        </a:ext>
+                      </a:extLst>
+                    </pic:cNvPr>
+                    <pic:cNvPicPr>
+                      <a:picLocks noChangeAspect="1"/>
+                    </pic:cNvPicPr>
+                  </pic:nvPicPr>
+                  <pic:blipFill>
+                    <a:blip r:embed="rId11"/>
+                    <a:stretch>
+                      <a:fillRect/>
+                    </a:stretch>
+                  </pic:blipFill>
+                  <pic:spPr>
+                    <a:xfrm>
+                      <a:off x="0" y="0"/>
+                      <a:ext cx="5486400" cy="2160270"/>
+                    </a:xfrm>
+                    <a:prstGeom prst="rect">
+                      <a:avLst/>
+                    </a:prstGeom>
+                  </pic:spPr>
+                </pic:pic>
+              </a:graphicData>
+            </a:graphic>
+          </wp:inline>
+        </w:drawing>
+      </w:r>
+    </w:p>
     <w:p>
       <w:pPr>
         <w:pStyle w:val="HTMLPreformatted"/>
@@ -1330,291 +2711,159 @@
     </w:p>
     <w:p>
       <w:pPr>
-        <w:pStyle w:val="Heading1"/>
-      </w:pPr>
-      <w:bookmarkStart w:id="2" w:name="_Toc110280463"/>
-      <w:r>
-        <w:t>2</w:t>
-      </w:r>
-      <w:r>
-        <w:t>.</w:t>
-      </w:r>
-      <w:r>
+        <w:pStyle w:val="HTMLPreformatted"/>
+        <w:rPr>
+          <w:rStyle w:val="HTMLCode"/>
+          <w:rFonts w:ascii="Times New Roman" w:hAnsi="Times New Roman" w:cs="Times New Roman"/>
+        </w:rPr>
+      </w:pPr>
+    </w:p>
+    <w:p>
+      <w:pPr>
+        <w:pStyle w:val="HTMLPreformatted"/>
+        <w:numPr>
+          <w:ilvl w:val="0"/>
+          <w:numId w:val="4"/>
+        </w:numPr>
+        <w:rPr>
+          <w:rFonts w:ascii="Times New Roman" w:hAnsi="Times New Roman" w:cs="Times New Roman"/>
+        </w:rPr>
+      </w:pPr>
+      <w:r>
+        <w:rPr>
+          <w:rFonts w:ascii="Times New Roman" w:hAnsi="Times New Roman" w:cs="Times New Roman"/>
+        </w:rPr>
+        <w:t>Algoritmos predictivos</w:t>
+      </w:r>
+    </w:p>
+    <w:p>
+      <w:pPr>
+        <w:pStyle w:val="HTMLPreformatted"/>
+        <w:numPr>
+          <w:ilvl w:val="1"/>
+          <w:numId w:val="4"/>
+        </w:numPr>
+        <w:rPr>
+          <w:rFonts w:ascii="Times New Roman" w:hAnsi="Times New Roman" w:cs="Times New Roman"/>
+        </w:rPr>
+      </w:pPr>
+      <w:r>
+        <w:rPr>
+          <w:rFonts w:ascii="Times New Roman" w:hAnsi="Times New Roman" w:cs="Times New Roman"/>
+        </w:rPr>
+        <w:t>Regresión logística</w:t>
+      </w:r>
+    </w:p>
+    <w:p>
+      <w:pPr>
+        <w:pStyle w:val="HTMLPreformatted"/>
+        <w:numPr>
+          <w:ilvl w:val="1"/>
+          <w:numId w:val="4"/>
+        </w:numPr>
+        <w:rPr>
+          <w:rFonts w:ascii="Times New Roman" w:hAnsi="Times New Roman" w:cs="Times New Roman"/>
+        </w:rPr>
+      </w:pPr>
+      <w:proofErr w:type="spellStart"/>
+      <w:r>
+        <w:rPr>
+          <w:rFonts w:ascii="Times New Roman" w:hAnsi="Times New Roman" w:cs="Times New Roman"/>
+        </w:rPr>
+        <w:t>Random</w:t>
+      </w:r>
+      <w:proofErr w:type="spellEnd"/>
+      <w:r>
+        <w:rPr>
+          <w:rFonts w:ascii="Times New Roman" w:hAnsi="Times New Roman" w:cs="Times New Roman"/>
+        </w:rPr>
         <w:t xml:space="preserve"> </w:t>
       </w:r>
-      <w:r>
-        <w:t>Contexto del Dominio</w:t>
-      </w:r>
-      <w:bookmarkEnd w:id="2"/>
-    </w:p>
-    <w:p/>
-    <w:p>
-      <w:r>
-        <w:t>La aplicación que aquí se presenta surge de una necesidad actual, relacionada con el área de la salud, en donde los conceptos médicos a nivel mundial suelen ser muy subjetivos de cada profesional, según su formación, experiencia, país, institución para la cual trabaja y hasta sus creencias.</w:t>
-      </w:r>
-    </w:p>
-    <w:p/>
-    <w:p>
-      <w:r>
-        <w:t xml:space="preserve">La propuesta consiste en la de presentar una herramienta </w:t>
-      </w:r>
-      <w:proofErr w:type="gramStart"/>
-      <w:r>
-        <w:t>que</w:t>
-      </w:r>
-      <w:proofErr w:type="gramEnd"/>
-      <w:r>
-        <w:t xml:space="preserve"> a partir de datos reales, se pueda obtener información valiosa y subjetiva</w:t>
-      </w:r>
-      <w:r>
-        <w:t xml:space="preserve">, la cual pueda servir para tener un diagnóstico más personalizado y preciso, teniendo en cuenta una mayor cantidad de criterios, en comparación con los criterios generales aplicados por la medicina general. </w:t>
-      </w:r>
-    </w:p>
-    <w:p/>
-    <w:p>
-      <w:r>
-        <w:t>La herramienta que se presenta tiene 2 componentes principales, destinados a mitigar esta situación que son, un componente de evaluación de riesgo de muerte por una causa específica y un componente que permita mostrar gráficas creadas a partir de datos reales y que se obtienen de fuentes de datos públicas.</w:t>
-      </w:r>
-    </w:p>
-    <w:p/>
-    <w:p>
-      <w:r>
-        <w:t>S</w:t>
-      </w:r>
-      <w:r>
-        <w:t>e considera</w:t>
-      </w:r>
-      <w:r>
-        <w:t>n en principio</w:t>
-      </w:r>
-      <w:r>
-        <w:t xml:space="preserve"> las</w:t>
-      </w:r>
-      <w:r>
-        <w:t xml:space="preserve"> 3</w:t>
-      </w:r>
-      <w:r>
-        <w:t xml:space="preserve"> principales causas </w:t>
-      </w:r>
-      <w:r>
-        <w:t>de muerte, donde cada una de ellas cuenta con diferentes métodos de evaluación de riesgo, para lo cual se creó la siguiente tabla:</w:t>
-      </w:r>
-    </w:p>
-    <w:p/>
-    <w:tbl>
-      <w:tblPr>
-        <w:tblStyle w:val="TableGrid"/>
-        <w:tblW w:w="0" w:type="auto"/>
-        <w:tblLook w:val="04A0" w:firstRow="1" w:lastRow="0" w:firstColumn="1" w:lastColumn="0" w:noHBand="0" w:noVBand="1"/>
-      </w:tblPr>
-      <w:tblGrid>
-        <w:gridCol w:w="2926"/>
-        <w:gridCol w:w="2927"/>
-        <w:gridCol w:w="2927"/>
-      </w:tblGrid>
-      <w:tr>
-        <w:tc>
-          <w:tcPr>
-            <w:tcW w:w="2926" w:type="dxa"/>
-          </w:tcPr>
-          <w:p>
-            <w:r>
-              <w:t>Causa de Muerte</w:t>
-            </w:r>
-          </w:p>
-        </w:tc>
-        <w:tc>
-          <w:tcPr>
-            <w:tcW w:w="2927" w:type="dxa"/>
-          </w:tcPr>
-          <w:p>
-            <w:r>
-              <w:t>Método</w:t>
-            </w:r>
-          </w:p>
-        </w:tc>
-        <w:tc>
-          <w:tcPr>
-            <w:tcW w:w="2927" w:type="dxa"/>
-          </w:tcPr>
-          <w:p>
-            <w:r>
-              <w:t>Descripción</w:t>
-            </w:r>
-          </w:p>
-        </w:tc>
-      </w:tr>
-      <w:tr>
-        <w:tc>
-          <w:tcPr>
-            <w:tcW w:w="2926" w:type="dxa"/>
-          </w:tcPr>
-          <w:p>
-            <w:r>
-              <w:rPr>
-                <w:b/>
-                <w:bCs/>
-              </w:rPr>
-              <w:t>Riesgo cardiovascular</w:t>
-            </w:r>
-          </w:p>
-        </w:tc>
-        <w:tc>
-          <w:tcPr>
-            <w:tcW w:w="2927" w:type="dxa"/>
-          </w:tcPr>
-          <w:p>
-            <w:r>
-              <w:t xml:space="preserve">Framingham </w:t>
-            </w:r>
-            <w:proofErr w:type="spellStart"/>
-            <w:r>
-              <w:t>risk</w:t>
-            </w:r>
-            <w:proofErr w:type="spellEnd"/>
-            <w:r>
-              <w:t xml:space="preserve"> score</w:t>
-            </w:r>
-          </w:p>
-        </w:tc>
-        <w:tc>
-          <w:tcPr>
-            <w:tcW w:w="2927" w:type="dxa"/>
-          </w:tcPr>
-          <w:p>
-            <w:r>
-              <w:t>Se obtiene a partir de un análisis de unos factores de riesgo prestablecidos</w:t>
-            </w:r>
-          </w:p>
-        </w:tc>
-      </w:tr>
-      <w:tr>
-        <w:tc>
-          <w:tcPr>
-            <w:tcW w:w="2926" w:type="dxa"/>
-          </w:tcPr>
-          <w:p>
-            <w:pPr>
-              <w:tabs>
-                <w:tab w:val="num" w:pos="720"/>
-              </w:tabs>
-              <w:rPr>
-                <w:b/>
-                <w:bCs/>
-              </w:rPr>
-            </w:pPr>
-            <w:r>
-              <w:rPr>
-                <w:b/>
-                <w:bCs/>
-              </w:rPr>
-              <w:t>Insuficiencia cardiaca</w:t>
-            </w:r>
-          </w:p>
-        </w:tc>
-        <w:tc>
-          <w:tcPr>
-            <w:tcW w:w="2927" w:type="dxa"/>
-          </w:tcPr>
-          <w:p>
-            <w:proofErr w:type="spellStart"/>
-            <w:r>
-              <w:t>Ejection</w:t>
-            </w:r>
-            <w:proofErr w:type="spellEnd"/>
-            <w:r>
-              <w:t xml:space="preserve"> </w:t>
-            </w:r>
-            <w:proofErr w:type="spellStart"/>
-            <w:r>
-              <w:t>fraction</w:t>
-            </w:r>
-            <w:proofErr w:type="spellEnd"/>
-          </w:p>
-        </w:tc>
-        <w:tc>
-          <w:tcPr>
-            <w:tcW w:w="2927" w:type="dxa"/>
-          </w:tcPr>
-          <w:p>
-            <w:r>
-              <w:t>Requiere análisis por medio de electrocardiograma</w:t>
-            </w:r>
-          </w:p>
-        </w:tc>
-      </w:tr>
-      <w:tr>
-        <w:tc>
-          <w:tcPr>
-            <w:tcW w:w="2926" w:type="dxa"/>
-          </w:tcPr>
-          <w:p>
-            <w:pPr>
-              <w:tabs>
-                <w:tab w:val="num" w:pos="720"/>
-              </w:tabs>
-              <w:rPr>
-                <w:b/>
-                <w:bCs/>
-              </w:rPr>
-            </w:pPr>
-            <w:proofErr w:type="spellStart"/>
-            <w:r>
-              <w:rPr>
-                <w:b/>
-                <w:bCs/>
-              </w:rPr>
-              <w:t>Cancer</w:t>
-            </w:r>
-            <w:proofErr w:type="spellEnd"/>
-          </w:p>
-        </w:tc>
-        <w:tc>
-          <w:tcPr>
-            <w:tcW w:w="2927" w:type="dxa"/>
-          </w:tcPr>
-          <w:p>
-            <w:r>
-              <w:t>Combinación de factores de riesgo e imágenes</w:t>
-            </w:r>
-          </w:p>
-        </w:tc>
-        <w:tc>
-          <w:tcPr>
-            <w:tcW w:w="2927" w:type="dxa"/>
-          </w:tcPr>
-          <w:p>
-            <w:pPr>
-              <w:tabs>
-                <w:tab w:val="num" w:pos="1440"/>
-              </w:tabs>
-            </w:pPr>
-            <w:r>
-              <w:t>Se requiere análisis invasivo para determinar con precisión.</w:t>
-            </w:r>
-          </w:p>
-          <w:p/>
-        </w:tc>
-      </w:tr>
-    </w:tbl>
-    <w:p/>
-    <w:p/>
+      <w:proofErr w:type="spellStart"/>
+      <w:r>
+        <w:rPr>
+          <w:rFonts w:ascii="Times New Roman" w:hAnsi="Times New Roman" w:cs="Times New Roman"/>
+        </w:rPr>
+        <w:t>forest</w:t>
+      </w:r>
+      <w:proofErr w:type="spellEnd"/>
+    </w:p>
+    <w:p>
+      <w:pPr>
+        <w:pStyle w:val="HTMLPreformatted"/>
+        <w:numPr>
+          <w:ilvl w:val="1"/>
+          <w:numId w:val="4"/>
+        </w:numPr>
+        <w:rPr>
+          <w:rFonts w:ascii="Times New Roman" w:hAnsi="Times New Roman" w:cs="Times New Roman"/>
+        </w:rPr>
+      </w:pPr>
+      <w:r>
+        <w:rPr>
+          <w:rFonts w:ascii="Times New Roman" w:hAnsi="Times New Roman" w:cs="Times New Roman"/>
+        </w:rPr>
+        <w:t>Neural Network</w:t>
+      </w:r>
+    </w:p>
+    <w:p>
+      <w:pPr>
+        <w:pStyle w:val="HTMLPreformatted"/>
+        <w:numPr>
+          <w:ilvl w:val="1"/>
+          <w:numId w:val="4"/>
+        </w:numPr>
+        <w:rPr>
+          <w:rFonts w:ascii="Times New Roman" w:hAnsi="Times New Roman" w:cs="Times New Roman"/>
+        </w:rPr>
+      </w:pPr>
+      <w:proofErr w:type="spellStart"/>
+      <w:r>
+        <w:rPr>
+          <w:rFonts w:ascii="Times New Roman" w:hAnsi="Times New Roman" w:cs="Times New Roman"/>
+        </w:rPr>
+        <w:t>Gradient</w:t>
+      </w:r>
+      <w:proofErr w:type="spellEnd"/>
+      <w:r>
+        <w:rPr>
+          <w:rFonts w:ascii="Times New Roman" w:hAnsi="Times New Roman" w:cs="Times New Roman"/>
+        </w:rPr>
+        <w:t xml:space="preserve"> </w:t>
+      </w:r>
+      <w:proofErr w:type="spellStart"/>
+      <w:r>
+        <w:rPr>
+          <w:rFonts w:ascii="Times New Roman" w:hAnsi="Times New Roman" w:cs="Times New Roman"/>
+        </w:rPr>
+        <w:t>Boosting</w:t>
+      </w:r>
+      <w:proofErr w:type="spellEnd"/>
+    </w:p>
+    <w:p>
+      <w:pPr>
+        <w:pStyle w:val="HTMLPreformatted"/>
+        <w:rPr>
+          <w:rStyle w:val="HTMLCode"/>
+          <w:rFonts w:ascii="Times New Roman" w:hAnsi="Times New Roman" w:cs="Times New Roman"/>
+        </w:rPr>
+      </w:pPr>
+    </w:p>
+    <w:p/>
+    <w:p/>
+    <w:p/>
+    <w:p/>
+    <w:p>
+      <w:r>
+        <w:br w:type="page"/>
+      </w:r>
+    </w:p>
     <w:p>
       <w:pPr>
         <w:tabs>
           <w:tab w:val="num" w:pos="1440"/>
         </w:tabs>
       </w:pPr>
-    </w:p>
-    <w:p>
-      <w:pPr>
-        <w:tabs>
-          <w:tab w:val="num" w:pos="1440"/>
-        </w:tabs>
-      </w:pPr>
-      <w:r>
-        <w:t>.</w:t>
-      </w:r>
     </w:p>
     <w:p>
       <w:pPr>
@@ -1799,7 +3048,7 @@
                     </pic:cNvPicPr>
                   </pic:nvPicPr>
                   <pic:blipFill>
-                    <a:blip r:embed="rId10">
+                    <a:blip r:embed="rId12">
                       <a:extLst>
                         <a:ext uri="{28A0092B-C50C-407E-A947-70E740481C1C}">
                           <a14:useLocalDpi xmlns:a14="http://schemas.microsoft.com/office/drawing/2010/main" val="0"/>
@@ -1845,16 +3094,16 @@
       </w:pPr>
       <w:bookmarkStart w:id="4" w:name="_Toc110280465"/>
       <w:r>
+        <w:t xml:space="preserve">3.1 </w:t>
+      </w:r>
+      <w:r>
+        <w:t>Persistencia</w:t>
+      </w:r>
+      <w:bookmarkEnd w:id="4"/>
+    </w:p>
+    <w:p>
+      <w:r>
         <w:lastRenderedPageBreak/>
-        <w:t xml:space="preserve">3.1 </w:t>
-      </w:r>
-      <w:r>
-        <w:t>Persistencia</w:t>
-      </w:r>
-      <w:bookmarkEnd w:id="4"/>
-    </w:p>
-    <w:p>
-      <w:r>
         <w:t xml:space="preserve">Esta capa se es la encargada de almacenar los datos </w:t>
       </w:r>
       <w:r>
@@ -1984,7 +3233,7 @@
       <w:r>
         <w:t xml:space="preserve">, el cual es gratuito siempre y cuando no se exceda la cuota establecida. </w:t>
       </w:r>
-      <w:hyperlink r:id="rId11" w:history="1">
+      <w:hyperlink r:id="rId13" w:history="1">
         <w:r>
           <w:rPr>
             <w:rStyle w:val="Hyperlink"/>
@@ -2046,7 +3295,7 @@
                     </pic:cNvPicPr>
                   </pic:nvPicPr>
                   <pic:blipFill>
-                    <a:blip r:embed="rId12">
+                    <a:blip r:embed="rId14">
                       <a:extLst>
                         <a:ext uri="{28A0092B-C50C-407E-A947-70E740481C1C}">
                           <a14:useLocalDpi xmlns:a14="http://schemas.microsoft.com/office/drawing/2010/main" val="0"/>
@@ -2091,7 +3340,6 @@
       </w:pPr>
       <w:bookmarkStart w:id="9" w:name="_Toc110280470"/>
       <w:r>
-        <w:lastRenderedPageBreak/>
         <w:t>4.2 Express</w:t>
       </w:r>
       <w:bookmarkEnd w:id="9"/>
@@ -2151,1094 +3399,21 @@
       <w:proofErr w:type="spellEnd"/>
     </w:p>
     <w:p/>
+    <w:p/>
     <w:p>
       <w:pPr>
         <w:pStyle w:val="Heading1"/>
         <w:jc w:val="left"/>
       </w:pPr>
       <w:r>
-        <w:t>5.1 Fuente de Datos</w:t>
-      </w:r>
-    </w:p>
-    <w:p>
-      <w:r>
-        <w:t xml:space="preserve">Para el componente de aprendizaje de máquina se utilizarán datos públicos obtenidos del </w:t>
-      </w:r>
-      <w:proofErr w:type="spellStart"/>
-      <w:r>
-        <w:t>National</w:t>
-      </w:r>
-      <w:proofErr w:type="spellEnd"/>
-      <w:r>
-        <w:t xml:space="preserve"> Center </w:t>
-      </w:r>
-      <w:proofErr w:type="spellStart"/>
-      <w:r>
-        <w:t>for</w:t>
-      </w:r>
-      <w:proofErr w:type="spellEnd"/>
+        <w:t>5.</w:t>
+      </w:r>
+      <w:r>
+        <w:t>1</w:t>
+      </w:r>
       <w:r>
         <w:t xml:space="preserve"> </w:t>
       </w:r>
-      <w:proofErr w:type="spellStart"/>
-      <w:r>
-        <w:t>Health</w:t>
-      </w:r>
-      <w:proofErr w:type="spellEnd"/>
-      <w:r>
-        <w:t xml:space="preserve"> </w:t>
-      </w:r>
-      <w:proofErr w:type="spellStart"/>
-      <w:r>
-        <w:t>Statistics</w:t>
-      </w:r>
-      <w:proofErr w:type="spellEnd"/>
-      <w:r>
-        <w:t xml:space="preserve"> desde el sitio </w:t>
-      </w:r>
-      <w:hyperlink r:id="rId13" w:history="1">
-        <w:r>
-          <w:rPr>
-            <w:rStyle w:val="Hyperlink"/>
-          </w:rPr>
-          <w:t>https://www.cdc.gov/nchs/ahcd/about_ahcd.htm</w:t>
-        </w:r>
-      </w:hyperlink>
-      <w:r>
-        <w:t xml:space="preserve">, de los cuales se utilizará el </w:t>
-      </w:r>
-      <w:proofErr w:type="spellStart"/>
-      <w:r>
-        <w:t>dataset</w:t>
-      </w:r>
-      <w:proofErr w:type="spellEnd"/>
-      <w:r>
-        <w:t xml:space="preserve"> </w:t>
-      </w:r>
-      <w:r>
-        <w:t>NHAMCS</w:t>
-      </w:r>
-      <w:r>
-        <w:t xml:space="preserve"> (</w:t>
-      </w:r>
-      <w:proofErr w:type="spellStart"/>
-      <w:r>
-        <w:t>National</w:t>
-      </w:r>
-      <w:proofErr w:type="spellEnd"/>
-      <w:r>
-        <w:t xml:space="preserve"> Hospital </w:t>
-      </w:r>
-      <w:proofErr w:type="spellStart"/>
-      <w:r>
-        <w:t>Ambulatory</w:t>
-      </w:r>
-      <w:proofErr w:type="spellEnd"/>
-      <w:r>
-        <w:t xml:space="preserve"> Medical Care </w:t>
-      </w:r>
-      <w:proofErr w:type="spellStart"/>
-      <w:r>
-        <w:t>Survey</w:t>
-      </w:r>
-      <w:proofErr w:type="spellEnd"/>
-      <w:r>
-        <w:t>)</w:t>
-      </w:r>
-      <w:r>
-        <w:t xml:space="preserve"> dado que es uno de los mas completos en cuanto a documentación y volumen de datos, que se encuentran en internet. </w:t>
-      </w:r>
-    </w:p>
-    <w:p/>
-    <w:p>
-      <w:r>
-        <w:t>El algoritmo será entrenado utilizando datos a partir del año 2013.</w:t>
-      </w:r>
-      <w:r>
-        <w:t xml:space="preserve"> </w:t>
-      </w:r>
-      <w:r>
-        <w:t>Se adjunta la definición original de la fuente de datos en el siguiente “</w:t>
-      </w:r>
-      <w:proofErr w:type="spellStart"/>
-      <w:r>
-        <w:t>Abstract</w:t>
-      </w:r>
-      <w:proofErr w:type="spellEnd"/>
-      <w:r>
-        <w:t>”</w:t>
-      </w:r>
-      <w:r>
-        <w:t>.</w:t>
-      </w:r>
-    </w:p>
-    <w:p>
-      <w:pPr>
-        <w:pStyle w:val="Default"/>
-      </w:pPr>
-    </w:p>
-    <w:p>
-      <w:pPr>
-        <w:jc w:val="center"/>
-        <w:rPr>
-          <w:i/>
-          <w:sz w:val="22"/>
-          <w:szCs w:val="22"/>
-        </w:rPr>
-      </w:pPr>
-      <w:r>
-        <w:rPr>
-          <w:i/>
-          <w:sz w:val="22"/>
-          <w:szCs w:val="22"/>
-        </w:rPr>
-        <w:t xml:space="preserve">This material </w:t>
-      </w:r>
-      <w:proofErr w:type="spellStart"/>
-      <w:r>
-        <w:rPr>
-          <w:i/>
-          <w:sz w:val="22"/>
-          <w:szCs w:val="22"/>
-        </w:rPr>
-        <w:t>provides</w:t>
-      </w:r>
-      <w:proofErr w:type="spellEnd"/>
-      <w:r>
-        <w:rPr>
-          <w:i/>
-          <w:sz w:val="22"/>
-          <w:szCs w:val="22"/>
-        </w:rPr>
-        <w:t xml:space="preserve"> </w:t>
-      </w:r>
-      <w:proofErr w:type="spellStart"/>
-      <w:r>
-        <w:rPr>
-          <w:i/>
-          <w:sz w:val="22"/>
-          <w:szCs w:val="22"/>
-        </w:rPr>
-        <w:t>documentation</w:t>
-      </w:r>
-      <w:proofErr w:type="spellEnd"/>
-      <w:r>
-        <w:rPr>
-          <w:i/>
-          <w:sz w:val="22"/>
-          <w:szCs w:val="22"/>
-        </w:rPr>
-        <w:t xml:space="preserve"> </w:t>
-      </w:r>
-      <w:proofErr w:type="spellStart"/>
-      <w:r>
-        <w:rPr>
-          <w:i/>
-          <w:sz w:val="22"/>
-          <w:szCs w:val="22"/>
-        </w:rPr>
-        <w:t>for</w:t>
-      </w:r>
-      <w:proofErr w:type="spellEnd"/>
-      <w:r>
-        <w:rPr>
-          <w:i/>
-          <w:sz w:val="22"/>
-          <w:szCs w:val="22"/>
-        </w:rPr>
-        <w:t xml:space="preserve"> </w:t>
-      </w:r>
-      <w:proofErr w:type="spellStart"/>
-      <w:r>
-        <w:rPr>
-          <w:i/>
-          <w:sz w:val="22"/>
-          <w:szCs w:val="22"/>
-        </w:rPr>
-        <w:t>users</w:t>
-      </w:r>
-      <w:proofErr w:type="spellEnd"/>
-      <w:r>
-        <w:rPr>
-          <w:i/>
-          <w:sz w:val="22"/>
-          <w:szCs w:val="22"/>
-        </w:rPr>
-        <w:t xml:space="preserve"> </w:t>
-      </w:r>
-      <w:proofErr w:type="spellStart"/>
-      <w:r>
-        <w:rPr>
-          <w:i/>
-          <w:sz w:val="22"/>
-          <w:szCs w:val="22"/>
-        </w:rPr>
-        <w:t>of</w:t>
-      </w:r>
-      <w:proofErr w:type="spellEnd"/>
-      <w:r>
-        <w:rPr>
-          <w:i/>
-          <w:sz w:val="22"/>
-          <w:szCs w:val="22"/>
-        </w:rPr>
-        <w:t xml:space="preserve"> the </w:t>
-      </w:r>
-      <w:proofErr w:type="spellStart"/>
-      <w:r>
-        <w:rPr>
-          <w:i/>
-          <w:sz w:val="22"/>
-          <w:szCs w:val="22"/>
-        </w:rPr>
-        <w:t>Emergency</w:t>
-      </w:r>
-      <w:proofErr w:type="spellEnd"/>
-      <w:r>
-        <w:rPr>
-          <w:i/>
-          <w:sz w:val="22"/>
-          <w:szCs w:val="22"/>
-        </w:rPr>
-        <w:t xml:space="preserve"> </w:t>
-      </w:r>
-      <w:proofErr w:type="spellStart"/>
-      <w:r>
-        <w:rPr>
-          <w:i/>
-          <w:sz w:val="22"/>
-          <w:szCs w:val="22"/>
-        </w:rPr>
-        <w:t>Department</w:t>
-      </w:r>
-      <w:proofErr w:type="spellEnd"/>
-      <w:r>
-        <w:rPr>
-          <w:i/>
-          <w:sz w:val="22"/>
-          <w:szCs w:val="22"/>
-        </w:rPr>
-        <w:t xml:space="preserve"> </w:t>
-      </w:r>
-      <w:proofErr w:type="spellStart"/>
-      <w:r>
-        <w:rPr>
-          <w:i/>
-          <w:sz w:val="22"/>
-          <w:szCs w:val="22"/>
-        </w:rPr>
-        <w:t>public</w:t>
-      </w:r>
-      <w:proofErr w:type="spellEnd"/>
-      <w:r>
-        <w:rPr>
-          <w:i/>
-          <w:sz w:val="22"/>
-          <w:szCs w:val="22"/>
-        </w:rPr>
-        <w:t xml:space="preserve"> use </w:t>
-      </w:r>
-      <w:proofErr w:type="spellStart"/>
-      <w:r>
-        <w:rPr>
-          <w:i/>
-          <w:sz w:val="22"/>
-          <w:szCs w:val="22"/>
-        </w:rPr>
-        <w:t>micro-data</w:t>
-      </w:r>
-      <w:proofErr w:type="spellEnd"/>
-      <w:r>
-        <w:rPr>
-          <w:i/>
-          <w:sz w:val="22"/>
-          <w:szCs w:val="22"/>
-        </w:rPr>
-        <w:t xml:space="preserve"> file </w:t>
-      </w:r>
-      <w:proofErr w:type="spellStart"/>
-      <w:r>
-        <w:rPr>
-          <w:i/>
-          <w:sz w:val="22"/>
-          <w:szCs w:val="22"/>
-        </w:rPr>
-        <w:t>of</w:t>
-      </w:r>
-      <w:proofErr w:type="spellEnd"/>
-      <w:r>
-        <w:rPr>
-          <w:i/>
-          <w:sz w:val="22"/>
-          <w:szCs w:val="22"/>
-        </w:rPr>
-        <w:t xml:space="preserve"> the 2013 </w:t>
-      </w:r>
-      <w:proofErr w:type="spellStart"/>
-      <w:r>
-        <w:rPr>
-          <w:i/>
-          <w:sz w:val="22"/>
-          <w:szCs w:val="22"/>
-        </w:rPr>
-        <w:t>National</w:t>
-      </w:r>
-      <w:proofErr w:type="spellEnd"/>
-      <w:r>
-        <w:rPr>
-          <w:i/>
-          <w:sz w:val="22"/>
-          <w:szCs w:val="22"/>
-        </w:rPr>
-        <w:t xml:space="preserve"> Hospital </w:t>
-      </w:r>
-      <w:proofErr w:type="spellStart"/>
-      <w:r>
-        <w:rPr>
-          <w:i/>
-          <w:sz w:val="22"/>
-          <w:szCs w:val="22"/>
-        </w:rPr>
-        <w:t>Ambulatory</w:t>
-      </w:r>
-      <w:proofErr w:type="spellEnd"/>
-      <w:r>
-        <w:rPr>
-          <w:i/>
-          <w:sz w:val="22"/>
-          <w:szCs w:val="22"/>
-        </w:rPr>
-        <w:t xml:space="preserve"> Medical Care </w:t>
-      </w:r>
-      <w:proofErr w:type="spellStart"/>
-      <w:r>
-        <w:rPr>
-          <w:i/>
-          <w:sz w:val="22"/>
-          <w:szCs w:val="22"/>
-        </w:rPr>
-        <w:t>Survey</w:t>
-      </w:r>
-      <w:proofErr w:type="spellEnd"/>
-      <w:r>
-        <w:rPr>
-          <w:i/>
-          <w:sz w:val="22"/>
-          <w:szCs w:val="22"/>
-        </w:rPr>
-        <w:t xml:space="preserve"> (NHAMCS). NHAMCS is a </w:t>
-      </w:r>
-      <w:proofErr w:type="spellStart"/>
-      <w:r>
-        <w:rPr>
-          <w:i/>
-          <w:sz w:val="22"/>
-          <w:szCs w:val="22"/>
-        </w:rPr>
-        <w:t>national</w:t>
-      </w:r>
-      <w:proofErr w:type="spellEnd"/>
-      <w:r>
-        <w:rPr>
-          <w:i/>
-          <w:sz w:val="22"/>
-          <w:szCs w:val="22"/>
-        </w:rPr>
-        <w:t xml:space="preserve"> </w:t>
-      </w:r>
-      <w:proofErr w:type="spellStart"/>
-      <w:r>
-        <w:rPr>
-          <w:i/>
-          <w:sz w:val="22"/>
-          <w:szCs w:val="22"/>
-        </w:rPr>
-        <w:t>probability</w:t>
-      </w:r>
-      <w:proofErr w:type="spellEnd"/>
-      <w:r>
-        <w:rPr>
-          <w:i/>
-          <w:sz w:val="22"/>
-          <w:szCs w:val="22"/>
-        </w:rPr>
-        <w:t xml:space="preserve"> </w:t>
-      </w:r>
-      <w:proofErr w:type="spellStart"/>
-      <w:r>
-        <w:rPr>
-          <w:i/>
-          <w:sz w:val="22"/>
-          <w:szCs w:val="22"/>
-        </w:rPr>
-        <w:t>sample</w:t>
-      </w:r>
-      <w:proofErr w:type="spellEnd"/>
-      <w:r>
-        <w:rPr>
-          <w:i/>
-          <w:sz w:val="22"/>
-          <w:szCs w:val="22"/>
-        </w:rPr>
-        <w:t xml:space="preserve"> </w:t>
-      </w:r>
-      <w:proofErr w:type="spellStart"/>
-      <w:r>
-        <w:rPr>
-          <w:i/>
-          <w:sz w:val="22"/>
-          <w:szCs w:val="22"/>
-        </w:rPr>
-        <w:t>survey</w:t>
-      </w:r>
-      <w:proofErr w:type="spellEnd"/>
-      <w:r>
-        <w:rPr>
-          <w:i/>
-          <w:sz w:val="22"/>
-          <w:szCs w:val="22"/>
-        </w:rPr>
-        <w:t xml:space="preserve"> </w:t>
-      </w:r>
-      <w:proofErr w:type="spellStart"/>
-      <w:r>
-        <w:rPr>
-          <w:i/>
-          <w:sz w:val="22"/>
-          <w:szCs w:val="22"/>
-        </w:rPr>
-        <w:t>of</w:t>
-      </w:r>
-      <w:proofErr w:type="spellEnd"/>
-      <w:r>
-        <w:rPr>
-          <w:i/>
-          <w:sz w:val="22"/>
-          <w:szCs w:val="22"/>
-        </w:rPr>
-        <w:t xml:space="preserve"> </w:t>
-      </w:r>
-      <w:proofErr w:type="spellStart"/>
-      <w:r>
-        <w:rPr>
-          <w:i/>
-          <w:sz w:val="22"/>
-          <w:szCs w:val="22"/>
-        </w:rPr>
-        <w:t>visits</w:t>
-      </w:r>
-      <w:proofErr w:type="spellEnd"/>
-      <w:r>
-        <w:rPr>
-          <w:i/>
-          <w:sz w:val="22"/>
-          <w:szCs w:val="22"/>
-        </w:rPr>
-        <w:t xml:space="preserve"> </w:t>
-      </w:r>
-      <w:proofErr w:type="spellStart"/>
-      <w:r>
-        <w:rPr>
-          <w:i/>
-          <w:sz w:val="22"/>
-          <w:szCs w:val="22"/>
-        </w:rPr>
-        <w:t>to</w:t>
-      </w:r>
-      <w:proofErr w:type="spellEnd"/>
-      <w:r>
-        <w:rPr>
-          <w:i/>
-          <w:sz w:val="22"/>
-          <w:szCs w:val="22"/>
-        </w:rPr>
-        <w:t xml:space="preserve"> hospital </w:t>
-      </w:r>
-      <w:proofErr w:type="spellStart"/>
-      <w:r>
-        <w:rPr>
-          <w:i/>
-          <w:sz w:val="22"/>
-          <w:szCs w:val="22"/>
-        </w:rPr>
-        <w:t>outpatient</w:t>
-      </w:r>
-      <w:proofErr w:type="spellEnd"/>
-      <w:r>
-        <w:rPr>
-          <w:i/>
-          <w:sz w:val="22"/>
-          <w:szCs w:val="22"/>
-        </w:rPr>
-        <w:t xml:space="preserve"> and </w:t>
-      </w:r>
-      <w:proofErr w:type="spellStart"/>
-      <w:r>
-        <w:rPr>
-          <w:i/>
-          <w:sz w:val="22"/>
-          <w:szCs w:val="22"/>
-        </w:rPr>
-        <w:t>emergency</w:t>
-      </w:r>
-      <w:proofErr w:type="spellEnd"/>
-      <w:r>
-        <w:rPr>
-          <w:i/>
-          <w:sz w:val="22"/>
-          <w:szCs w:val="22"/>
-        </w:rPr>
-        <w:t xml:space="preserve"> </w:t>
-      </w:r>
-      <w:proofErr w:type="spellStart"/>
-      <w:r>
-        <w:rPr>
-          <w:i/>
-          <w:sz w:val="22"/>
-          <w:szCs w:val="22"/>
-        </w:rPr>
-        <w:t>departments</w:t>
-      </w:r>
-      <w:proofErr w:type="spellEnd"/>
-      <w:r>
-        <w:rPr>
-          <w:i/>
-          <w:sz w:val="22"/>
-          <w:szCs w:val="22"/>
-        </w:rPr>
-        <w:t>, and hospital-</w:t>
-      </w:r>
-      <w:proofErr w:type="spellStart"/>
-      <w:r>
-        <w:rPr>
-          <w:i/>
-          <w:sz w:val="22"/>
-          <w:szCs w:val="22"/>
-        </w:rPr>
-        <w:t>based</w:t>
-      </w:r>
-      <w:proofErr w:type="spellEnd"/>
-      <w:r>
-        <w:rPr>
-          <w:i/>
-          <w:sz w:val="22"/>
-          <w:szCs w:val="22"/>
-        </w:rPr>
-        <w:t xml:space="preserve"> </w:t>
-      </w:r>
-      <w:proofErr w:type="spellStart"/>
-      <w:r>
-        <w:rPr>
-          <w:i/>
-          <w:sz w:val="22"/>
-          <w:szCs w:val="22"/>
-        </w:rPr>
-        <w:t>ambulatory</w:t>
-      </w:r>
-      <w:proofErr w:type="spellEnd"/>
-      <w:r>
-        <w:rPr>
-          <w:i/>
-          <w:sz w:val="22"/>
-          <w:szCs w:val="22"/>
-        </w:rPr>
-        <w:t xml:space="preserve"> </w:t>
-      </w:r>
-      <w:proofErr w:type="spellStart"/>
-      <w:r>
-        <w:rPr>
-          <w:i/>
-          <w:sz w:val="22"/>
-          <w:szCs w:val="22"/>
-        </w:rPr>
-        <w:t>surgery</w:t>
-      </w:r>
-      <w:proofErr w:type="spellEnd"/>
-      <w:r>
-        <w:rPr>
-          <w:i/>
-          <w:sz w:val="22"/>
-          <w:szCs w:val="22"/>
-        </w:rPr>
-        <w:t xml:space="preserve"> centers, </w:t>
-      </w:r>
-      <w:proofErr w:type="spellStart"/>
-      <w:r>
-        <w:rPr>
-          <w:i/>
-          <w:sz w:val="22"/>
-          <w:szCs w:val="22"/>
-        </w:rPr>
-        <w:t>conducted</w:t>
-      </w:r>
-      <w:proofErr w:type="spellEnd"/>
-      <w:r>
-        <w:rPr>
-          <w:i/>
-          <w:sz w:val="22"/>
-          <w:szCs w:val="22"/>
-        </w:rPr>
-        <w:t xml:space="preserve"> </w:t>
-      </w:r>
-      <w:proofErr w:type="spellStart"/>
-      <w:r>
-        <w:rPr>
-          <w:i/>
-          <w:sz w:val="22"/>
-          <w:szCs w:val="22"/>
-        </w:rPr>
-        <w:t>by</w:t>
-      </w:r>
-      <w:proofErr w:type="spellEnd"/>
-      <w:r>
-        <w:rPr>
-          <w:i/>
-          <w:sz w:val="22"/>
-          <w:szCs w:val="22"/>
-        </w:rPr>
-        <w:t xml:space="preserve"> the </w:t>
-      </w:r>
-      <w:proofErr w:type="spellStart"/>
-      <w:r>
-        <w:rPr>
-          <w:i/>
-          <w:sz w:val="22"/>
-          <w:szCs w:val="22"/>
-        </w:rPr>
-        <w:t>National</w:t>
-      </w:r>
-      <w:proofErr w:type="spellEnd"/>
-      <w:r>
-        <w:rPr>
-          <w:i/>
-          <w:sz w:val="22"/>
-          <w:szCs w:val="22"/>
-        </w:rPr>
-        <w:t xml:space="preserve"> Center </w:t>
-      </w:r>
-      <w:proofErr w:type="spellStart"/>
-      <w:r>
-        <w:rPr>
-          <w:i/>
-          <w:sz w:val="22"/>
-          <w:szCs w:val="22"/>
-        </w:rPr>
-        <w:t>for</w:t>
-      </w:r>
-      <w:proofErr w:type="spellEnd"/>
-      <w:r>
-        <w:rPr>
-          <w:i/>
-          <w:sz w:val="22"/>
-          <w:szCs w:val="22"/>
-        </w:rPr>
-        <w:t xml:space="preserve"> </w:t>
-      </w:r>
-      <w:proofErr w:type="spellStart"/>
-      <w:r>
-        <w:rPr>
-          <w:i/>
-          <w:sz w:val="22"/>
-          <w:szCs w:val="22"/>
-        </w:rPr>
-        <w:t>Health</w:t>
-      </w:r>
-      <w:proofErr w:type="spellEnd"/>
-      <w:r>
-        <w:rPr>
-          <w:i/>
-          <w:sz w:val="22"/>
-          <w:szCs w:val="22"/>
-        </w:rPr>
-        <w:t xml:space="preserve"> </w:t>
-      </w:r>
-      <w:proofErr w:type="spellStart"/>
-      <w:r>
-        <w:rPr>
-          <w:i/>
-          <w:sz w:val="22"/>
-          <w:szCs w:val="22"/>
-        </w:rPr>
-        <w:t>Statistics</w:t>
-      </w:r>
-      <w:proofErr w:type="spellEnd"/>
-      <w:r>
-        <w:rPr>
-          <w:i/>
-          <w:sz w:val="22"/>
-          <w:szCs w:val="22"/>
-        </w:rPr>
-        <w:t xml:space="preserve">, Centers </w:t>
-      </w:r>
-      <w:proofErr w:type="spellStart"/>
-      <w:r>
-        <w:rPr>
-          <w:i/>
-          <w:sz w:val="22"/>
-          <w:szCs w:val="22"/>
-        </w:rPr>
-        <w:t>for</w:t>
-      </w:r>
-      <w:proofErr w:type="spellEnd"/>
-      <w:r>
-        <w:rPr>
-          <w:i/>
-          <w:sz w:val="22"/>
-          <w:szCs w:val="22"/>
-        </w:rPr>
-        <w:t xml:space="preserve"> </w:t>
-      </w:r>
-      <w:proofErr w:type="spellStart"/>
-      <w:r>
-        <w:rPr>
-          <w:i/>
-          <w:sz w:val="22"/>
-          <w:szCs w:val="22"/>
-        </w:rPr>
-        <w:t>Disease</w:t>
-      </w:r>
-      <w:proofErr w:type="spellEnd"/>
-      <w:r>
-        <w:rPr>
-          <w:i/>
-          <w:sz w:val="22"/>
-          <w:szCs w:val="22"/>
-        </w:rPr>
-        <w:t xml:space="preserve"> Control and </w:t>
-      </w:r>
-      <w:proofErr w:type="spellStart"/>
-      <w:r>
-        <w:rPr>
-          <w:i/>
-          <w:sz w:val="22"/>
-          <w:szCs w:val="22"/>
-        </w:rPr>
-        <w:t>Prevention</w:t>
-      </w:r>
-      <w:proofErr w:type="spellEnd"/>
-      <w:r>
-        <w:rPr>
-          <w:i/>
-          <w:sz w:val="22"/>
-          <w:szCs w:val="22"/>
-        </w:rPr>
-        <w:t xml:space="preserve">. The </w:t>
-      </w:r>
-      <w:proofErr w:type="spellStart"/>
-      <w:r>
-        <w:rPr>
-          <w:i/>
-          <w:sz w:val="22"/>
-          <w:szCs w:val="22"/>
-        </w:rPr>
-        <w:t>survey</w:t>
-      </w:r>
-      <w:proofErr w:type="spellEnd"/>
-      <w:r>
-        <w:rPr>
-          <w:i/>
-          <w:sz w:val="22"/>
-          <w:szCs w:val="22"/>
-        </w:rPr>
-        <w:t xml:space="preserve"> is a </w:t>
-      </w:r>
-      <w:proofErr w:type="spellStart"/>
-      <w:r>
-        <w:rPr>
-          <w:i/>
-          <w:sz w:val="22"/>
-          <w:szCs w:val="22"/>
-        </w:rPr>
-        <w:t>component</w:t>
-      </w:r>
-      <w:proofErr w:type="spellEnd"/>
-      <w:r>
-        <w:rPr>
-          <w:i/>
-          <w:sz w:val="22"/>
-          <w:szCs w:val="22"/>
-        </w:rPr>
-        <w:t xml:space="preserve"> </w:t>
-      </w:r>
-      <w:proofErr w:type="spellStart"/>
-      <w:r>
-        <w:rPr>
-          <w:i/>
-          <w:sz w:val="22"/>
-          <w:szCs w:val="22"/>
-        </w:rPr>
-        <w:t>of</w:t>
-      </w:r>
-      <w:proofErr w:type="spellEnd"/>
-      <w:r>
-        <w:rPr>
-          <w:i/>
-          <w:sz w:val="22"/>
-          <w:szCs w:val="22"/>
-        </w:rPr>
-        <w:t xml:space="preserve"> the </w:t>
-      </w:r>
-      <w:proofErr w:type="spellStart"/>
-      <w:r>
-        <w:rPr>
-          <w:i/>
-          <w:sz w:val="22"/>
-          <w:szCs w:val="22"/>
-        </w:rPr>
-        <w:t>National</w:t>
-      </w:r>
-      <w:proofErr w:type="spellEnd"/>
-      <w:r>
-        <w:rPr>
-          <w:i/>
-          <w:sz w:val="22"/>
-          <w:szCs w:val="22"/>
-        </w:rPr>
-        <w:t xml:space="preserve"> </w:t>
-      </w:r>
-      <w:proofErr w:type="spellStart"/>
-      <w:r>
-        <w:rPr>
-          <w:i/>
-          <w:sz w:val="22"/>
-          <w:szCs w:val="22"/>
-        </w:rPr>
-        <w:t>Health</w:t>
-      </w:r>
-      <w:proofErr w:type="spellEnd"/>
-      <w:r>
-        <w:rPr>
-          <w:i/>
-          <w:sz w:val="22"/>
-          <w:szCs w:val="22"/>
-        </w:rPr>
-        <w:t xml:space="preserve"> Care </w:t>
-      </w:r>
-      <w:proofErr w:type="spellStart"/>
-      <w:r>
-        <w:rPr>
-          <w:i/>
-          <w:sz w:val="22"/>
-          <w:szCs w:val="22"/>
-        </w:rPr>
-        <w:t>Surveys</w:t>
-      </w:r>
-      <w:proofErr w:type="spellEnd"/>
-      <w:r>
-        <w:rPr>
-          <w:i/>
-          <w:sz w:val="22"/>
-          <w:szCs w:val="22"/>
-        </w:rPr>
-        <w:t xml:space="preserve">, which </w:t>
-      </w:r>
-      <w:proofErr w:type="spellStart"/>
-      <w:r>
-        <w:rPr>
-          <w:i/>
-          <w:sz w:val="22"/>
-          <w:szCs w:val="22"/>
-        </w:rPr>
-        <w:t>measure</w:t>
-      </w:r>
-      <w:proofErr w:type="spellEnd"/>
-      <w:r>
-        <w:rPr>
-          <w:i/>
-          <w:sz w:val="22"/>
-          <w:szCs w:val="22"/>
-        </w:rPr>
-        <w:t xml:space="preserve"> </w:t>
-      </w:r>
-      <w:proofErr w:type="spellStart"/>
-      <w:r>
-        <w:rPr>
-          <w:i/>
-          <w:sz w:val="22"/>
-          <w:szCs w:val="22"/>
-        </w:rPr>
-        <w:t>health</w:t>
-      </w:r>
-      <w:proofErr w:type="spellEnd"/>
-      <w:r>
-        <w:rPr>
-          <w:i/>
-          <w:sz w:val="22"/>
-          <w:szCs w:val="22"/>
-        </w:rPr>
-        <w:t xml:space="preserve"> care </w:t>
-      </w:r>
-      <w:proofErr w:type="spellStart"/>
-      <w:r>
-        <w:rPr>
-          <w:i/>
-          <w:sz w:val="22"/>
-          <w:szCs w:val="22"/>
-        </w:rPr>
-        <w:t>utilization</w:t>
-      </w:r>
-      <w:proofErr w:type="spellEnd"/>
-      <w:r>
-        <w:rPr>
-          <w:i/>
-          <w:sz w:val="22"/>
-          <w:szCs w:val="22"/>
-        </w:rPr>
-        <w:t xml:space="preserve"> across a </w:t>
-      </w:r>
-      <w:proofErr w:type="spellStart"/>
-      <w:r>
-        <w:rPr>
-          <w:i/>
-          <w:sz w:val="22"/>
-          <w:szCs w:val="22"/>
-        </w:rPr>
-        <w:t>variety</w:t>
-      </w:r>
-      <w:proofErr w:type="spellEnd"/>
-      <w:r>
-        <w:rPr>
-          <w:i/>
-          <w:sz w:val="22"/>
-          <w:szCs w:val="22"/>
-        </w:rPr>
-        <w:t xml:space="preserve"> </w:t>
-      </w:r>
-      <w:proofErr w:type="spellStart"/>
-      <w:r>
-        <w:rPr>
-          <w:i/>
-          <w:sz w:val="22"/>
-          <w:szCs w:val="22"/>
-        </w:rPr>
-        <w:t>of</w:t>
-      </w:r>
-      <w:proofErr w:type="spellEnd"/>
-      <w:r>
-        <w:rPr>
-          <w:i/>
-          <w:sz w:val="22"/>
-          <w:szCs w:val="22"/>
-        </w:rPr>
-        <w:t xml:space="preserve"> </w:t>
-      </w:r>
-      <w:proofErr w:type="spellStart"/>
-      <w:r>
-        <w:rPr>
-          <w:i/>
-          <w:sz w:val="22"/>
-          <w:szCs w:val="22"/>
-        </w:rPr>
-        <w:t>health</w:t>
-      </w:r>
-      <w:proofErr w:type="spellEnd"/>
-      <w:r>
-        <w:rPr>
-          <w:i/>
-          <w:sz w:val="22"/>
-          <w:szCs w:val="22"/>
-        </w:rPr>
-        <w:t xml:space="preserve"> care </w:t>
-      </w:r>
-      <w:proofErr w:type="spellStart"/>
-      <w:r>
-        <w:rPr>
-          <w:i/>
-          <w:sz w:val="22"/>
-          <w:szCs w:val="22"/>
-        </w:rPr>
-        <w:t>providers</w:t>
-      </w:r>
-      <w:proofErr w:type="spellEnd"/>
-      <w:r>
-        <w:rPr>
-          <w:i/>
-          <w:sz w:val="22"/>
-          <w:szCs w:val="22"/>
-        </w:rPr>
-        <w:t>.</w:t>
-      </w:r>
-    </w:p>
-    <w:p>
-      <w:pPr>
-        <w:pStyle w:val="Heading1"/>
-        <w:jc w:val="left"/>
-      </w:pPr>
-    </w:p>
-    <w:p>
-      <w:r>
-        <w:t xml:space="preserve">Este </w:t>
-      </w:r>
-      <w:proofErr w:type="spellStart"/>
-      <w:r>
-        <w:t>dataset</w:t>
-      </w:r>
-      <w:proofErr w:type="spellEnd"/>
-      <w:r>
-        <w:t xml:space="preserve"> contiene los registros que se obtienen durante el </w:t>
-      </w:r>
-      <w:proofErr w:type="spellStart"/>
-      <w:r>
-        <w:t>triage</w:t>
-      </w:r>
-      <w:proofErr w:type="spellEnd"/>
-      <w:r>
-        <w:t xml:space="preserve"> de un paciente a su llegada a los centros de salud. Cada registro se compone de una serie de preguntas que se realizan a todos los pacientes para lo cual cuentan con unas encuestas cuyo formato ya ha sido preestablecido. Esta serie de preguntas y sus correspondientes respuestas se pueden caracterizar en dos grandes grupos que son:</w:t>
-      </w:r>
-    </w:p>
-    <w:p/>
-    <w:p>
-      <w:pPr>
-        <w:pStyle w:val="ListParagraph"/>
-        <w:numPr>
-          <w:ilvl w:val="0"/>
-          <w:numId w:val="6"/>
-        </w:numPr>
-      </w:pPr>
-      <w:r>
-        <w:lastRenderedPageBreak/>
-        <w:t>Datos Subjetivos</w:t>
-      </w:r>
-      <w:r>
-        <w:t xml:space="preserve">: </w:t>
-      </w:r>
-      <w:r>
-        <w:t xml:space="preserve">Información que </w:t>
-      </w:r>
-      <w:r>
-        <w:t>puede estar sujeta al criterio del personal médico</w:t>
-      </w:r>
-    </w:p>
-    <w:p>
-      <w:pPr>
-        <w:pStyle w:val="ListParagraph"/>
-        <w:numPr>
-          <w:ilvl w:val="0"/>
-          <w:numId w:val="6"/>
-        </w:numPr>
-      </w:pPr>
-      <w:r>
-        <w:t>Datos Objetivos: Corresponde a resultados de muestras de laboratorio y pruebas diagnósticas.</w:t>
-      </w:r>
-    </w:p>
-    <w:p/>
-    <w:p/>
-    <w:p/>
-    <w:p/>
-    <w:p>
-      <w:pPr>
-        <w:pStyle w:val="Heading1"/>
-        <w:jc w:val="left"/>
-      </w:pPr>
-      <w:r>
-        <w:t>5.</w:t>
-      </w:r>
-      <w:r>
-        <w:t>2</w:t>
-      </w:r>
-      <w:r>
-        <w:t xml:space="preserve"> </w:t>
-      </w:r>
       <w:r>
         <w:t>ETL</w:t>
       </w:r>
@@ -3299,7 +3474,7 @@
       <w:r>
         <w:t xml:space="preserve">. </w:t>
       </w:r>
-      <w:hyperlink r:id="rId14" w:history="1">
+      <w:hyperlink r:id="rId15" w:history="1">
         <w:r>
           <w:rPr>
             <w:rStyle w:val="Hyperlink"/>
@@ -3370,7 +3545,7 @@
                     </pic:cNvPicPr>
                   </pic:nvPicPr>
                   <pic:blipFill>
-                    <a:blip r:embed="rId15">
+                    <a:blip r:embed="rId16">
                       <a:extLst>
                         <a:ext uri="{28A0092B-C50C-407E-A947-70E740481C1C}">
                           <a14:useLocalDpi xmlns:a14="http://schemas.microsoft.com/office/drawing/2010/main" val="0"/>
@@ -3409,14 +3584,6 @@
     <w:p/>
     <w:p/>
     <w:p/>
-    <w:p/>
-    <w:p/>
-    <w:p/>
-    <w:p/>
-    <w:p/>
-    <w:p/>
-    <w:p/>
-    <w:p/>
     <w:p>
       <w:pPr>
         <w:pStyle w:val="HTMLPreformatted"/>
@@ -3435,72 +3602,14 @@
         <w:t>6.</w:t>
       </w:r>
       <w:r>
-        <w:t xml:space="preserve"> Método Experimental</w:t>
+        <w:t xml:space="preserve"> </w:t>
       </w:r>
       <w:bookmarkEnd w:id="13"/>
-    </w:p>
-    <w:p/>
-    <w:p>
-      <w:r>
-        <w:t>Definiendo un pipeline</w:t>
-      </w:r>
-    </w:p>
-    <w:p>
-      <w:r>
-        <w:rPr>
-          <w:noProof/>
-        </w:rPr>
-        <w:drawing>
-          <wp:inline distT="0" distB="0" distL="0" distR="0" wp14:anchorId="57012BC8" wp14:editId="7F6CCEFC">
-            <wp:extent cx="5486400" cy="2160270"/>
-            <wp:effectExtent l="0" t="0" r="0" b="0"/>
-            <wp:docPr id="3" name="Picture 2">
-              <a:extLst xmlns:a="http://schemas.openxmlformats.org/drawingml/2006/main">
-                <a:ext uri="{FF2B5EF4-FFF2-40B4-BE49-F238E27FC236}">
-                  <a16:creationId xmlns:a16="http://schemas.microsoft.com/office/drawing/2014/main" id="{3D5835A5-A58D-8308-B16F-B95BC110F242}"/>
-                </a:ext>
-              </a:extLst>
-            </wp:docPr>
-            <wp:cNvGraphicFramePr>
-              <a:graphicFrameLocks xmlns:a="http://schemas.openxmlformats.org/drawingml/2006/main" noChangeAspect="1"/>
-            </wp:cNvGraphicFramePr>
-            <a:graphic xmlns:a="http://schemas.openxmlformats.org/drawingml/2006/main">
-              <a:graphicData uri="http://schemas.openxmlformats.org/drawingml/2006/picture">
-                <pic:pic xmlns:pic="http://schemas.openxmlformats.org/drawingml/2006/picture">
-                  <pic:nvPicPr>
-                    <pic:cNvPr id="3" name="Picture 2">
-                      <a:extLst>
-                        <a:ext uri="{FF2B5EF4-FFF2-40B4-BE49-F238E27FC236}">
-                          <a16:creationId xmlns:a16="http://schemas.microsoft.com/office/drawing/2014/main" id="{3D5835A5-A58D-8308-B16F-B95BC110F242}"/>
-                        </a:ext>
-                      </a:extLst>
-                    </pic:cNvPr>
-                    <pic:cNvPicPr>
-                      <a:picLocks noChangeAspect="1"/>
-                    </pic:cNvPicPr>
-                  </pic:nvPicPr>
-                  <pic:blipFill>
-                    <a:blip r:embed="rId16"/>
-                    <a:stretch>
-                      <a:fillRect/>
-                    </a:stretch>
-                  </pic:blipFill>
-                  <pic:spPr>
-                    <a:xfrm>
-                      <a:off x="0" y="0"/>
-                      <a:ext cx="5486400" cy="2160270"/>
-                    </a:xfrm>
-                    <a:prstGeom prst="rect">
-                      <a:avLst/>
-                    </a:prstGeom>
-                  </pic:spPr>
-                </pic:pic>
-              </a:graphicData>
-            </a:graphic>
-          </wp:inline>
-        </w:drawing>
-      </w:r>
-    </w:p>
+      <w:r>
+        <w:t>Algoritmo Alternativo</w:t>
+      </w:r>
+    </w:p>
+    <w:p/>
     <w:p>
       <w:pPr>
         <w:pStyle w:val="HTMLPreformatted"/>
@@ -3510,146 +3619,222 @@
         </w:rPr>
       </w:pPr>
     </w:p>
-    <w:p>
-      <w:pPr>
-        <w:pStyle w:val="HTMLPreformatted"/>
-        <w:rPr>
-          <w:rStyle w:val="HTMLCode"/>
-          <w:rFonts w:ascii="Times New Roman" w:hAnsi="Times New Roman" w:cs="Times New Roman"/>
-        </w:rPr>
-      </w:pPr>
-    </w:p>
-    <w:p>
-      <w:pPr>
-        <w:pStyle w:val="HTMLPreformatted"/>
-        <w:numPr>
-          <w:ilvl w:val="0"/>
-          <w:numId w:val="4"/>
-        </w:numPr>
-        <w:rPr>
-          <w:rFonts w:ascii="Times New Roman" w:hAnsi="Times New Roman" w:cs="Times New Roman"/>
-        </w:rPr>
-      </w:pPr>
-      <w:r>
-        <w:rPr>
-          <w:rFonts w:ascii="Times New Roman" w:hAnsi="Times New Roman" w:cs="Times New Roman"/>
-        </w:rPr>
-        <w:t>Algoritmos predictivos</w:t>
-      </w:r>
-    </w:p>
-    <w:p>
-      <w:pPr>
-        <w:pStyle w:val="HTMLPreformatted"/>
-        <w:numPr>
-          <w:ilvl w:val="1"/>
-          <w:numId w:val="4"/>
-        </w:numPr>
-        <w:rPr>
-          <w:rFonts w:ascii="Times New Roman" w:hAnsi="Times New Roman" w:cs="Times New Roman"/>
-        </w:rPr>
-      </w:pPr>
-      <w:r>
-        <w:rPr>
-          <w:rFonts w:ascii="Times New Roman" w:hAnsi="Times New Roman" w:cs="Times New Roman"/>
-        </w:rPr>
-        <w:t>Regresión logística</w:t>
-      </w:r>
-    </w:p>
-    <w:p>
-      <w:pPr>
-        <w:pStyle w:val="HTMLPreformatted"/>
-        <w:numPr>
-          <w:ilvl w:val="1"/>
-          <w:numId w:val="4"/>
-        </w:numPr>
-        <w:rPr>
-          <w:rFonts w:ascii="Times New Roman" w:hAnsi="Times New Roman" w:cs="Times New Roman"/>
-        </w:rPr>
-      </w:pPr>
-      <w:proofErr w:type="spellStart"/>
-      <w:r>
-        <w:rPr>
-          <w:rFonts w:ascii="Times New Roman" w:hAnsi="Times New Roman" w:cs="Times New Roman"/>
-        </w:rPr>
-        <w:t>Random</w:t>
-      </w:r>
-      <w:proofErr w:type="spellEnd"/>
-      <w:r>
-        <w:rPr>
-          <w:rFonts w:ascii="Times New Roman" w:hAnsi="Times New Roman" w:cs="Times New Roman"/>
-        </w:rPr>
-        <w:t xml:space="preserve"> </w:t>
-      </w:r>
-      <w:proofErr w:type="spellStart"/>
-      <w:r>
-        <w:rPr>
-          <w:rFonts w:ascii="Times New Roman" w:hAnsi="Times New Roman" w:cs="Times New Roman"/>
-        </w:rPr>
-        <w:t>forest</w:t>
-      </w:r>
-      <w:proofErr w:type="spellEnd"/>
-    </w:p>
-    <w:p>
-      <w:pPr>
-        <w:pStyle w:val="HTMLPreformatted"/>
-        <w:numPr>
-          <w:ilvl w:val="1"/>
-          <w:numId w:val="4"/>
-        </w:numPr>
-        <w:rPr>
-          <w:rFonts w:ascii="Times New Roman" w:hAnsi="Times New Roman" w:cs="Times New Roman"/>
-        </w:rPr>
-      </w:pPr>
-      <w:r>
-        <w:rPr>
-          <w:rFonts w:ascii="Times New Roman" w:hAnsi="Times New Roman" w:cs="Times New Roman"/>
-        </w:rPr>
-        <w:t>Neural Network</w:t>
-      </w:r>
-    </w:p>
-    <w:p>
-      <w:pPr>
-        <w:pStyle w:val="HTMLPreformatted"/>
-        <w:numPr>
-          <w:ilvl w:val="1"/>
-          <w:numId w:val="4"/>
-        </w:numPr>
-        <w:rPr>
-          <w:rFonts w:ascii="Times New Roman" w:hAnsi="Times New Roman" w:cs="Times New Roman"/>
-        </w:rPr>
-      </w:pPr>
-      <w:proofErr w:type="spellStart"/>
-      <w:r>
-        <w:rPr>
-          <w:rFonts w:ascii="Times New Roman" w:hAnsi="Times New Roman" w:cs="Times New Roman"/>
-        </w:rPr>
-        <w:t>Gradient</w:t>
-      </w:r>
-      <w:proofErr w:type="spellEnd"/>
-      <w:r>
-        <w:rPr>
-          <w:rFonts w:ascii="Times New Roman" w:hAnsi="Times New Roman" w:cs="Times New Roman"/>
-        </w:rPr>
-        <w:t xml:space="preserve"> </w:t>
-      </w:r>
-      <w:proofErr w:type="spellStart"/>
-      <w:r>
-        <w:rPr>
-          <w:rFonts w:ascii="Times New Roman" w:hAnsi="Times New Roman" w:cs="Times New Roman"/>
-        </w:rPr>
-        <w:t>Boosting</w:t>
-      </w:r>
-      <w:proofErr w:type="spellEnd"/>
-    </w:p>
-    <w:p>
-      <w:pPr>
-        <w:pStyle w:val="HTMLPreformatted"/>
-        <w:rPr>
-          <w:rStyle w:val="HTMLCode"/>
-          <w:rFonts w:ascii="Times New Roman" w:hAnsi="Times New Roman" w:cs="Times New Roman"/>
-        </w:rPr>
-      </w:pPr>
-    </w:p>
+    <w:p/>
+    <w:p>
+      <w:r>
+        <w:t xml:space="preserve">La propuesta consiste en la de presentar una herramienta que a partir de datos reales, se pueda obtener información valiosa y subjetiva, la cual pueda servir para tener un diagnóstico más personalizado y preciso, teniendo en cuenta una mayor cantidad de criterios, en comparación con los criterios generales aplicados por la medicina general. </w:t>
+      </w:r>
+    </w:p>
+    <w:p/>
+    <w:p>
+      <w:r>
+        <w:t>La herramienta que se presenta tiene 2 componentes principales, destinados a mitigar esta situación que son, un componente de evaluación de riesgo de muerte por una causa específica y un componente que permita mostrar gráficas creadas a partir de datos reales y que se obtienen de fuentes de datos públicas.</w:t>
+      </w:r>
+    </w:p>
+    <w:p/>
+    <w:p>
+      <w:r>
+        <w:t>Se consideran en principio las 3 principales causas de muerte, donde cada una de ellas cuenta con diferentes métodos de evaluación de riesgo, para lo cual se creó la siguiente tabla:</w:t>
+      </w:r>
+    </w:p>
+    <w:p/>
+    <w:tbl>
+      <w:tblPr>
+        <w:tblStyle w:val="TableGrid"/>
+        <w:tblW w:w="0" w:type="auto"/>
+        <w:tblLook w:val="04A0" w:firstRow="1" w:lastRow="0" w:firstColumn="1" w:lastColumn="0" w:noHBand="0" w:noVBand="1"/>
+      </w:tblPr>
+      <w:tblGrid>
+        <w:gridCol w:w="2926"/>
+        <w:gridCol w:w="2927"/>
+        <w:gridCol w:w="2927"/>
+      </w:tblGrid>
+      <w:tr>
+        <w:tc>
+          <w:tcPr>
+            <w:tcW w:w="2926" w:type="dxa"/>
+          </w:tcPr>
+          <w:p>
+            <w:r>
+              <w:t>Causa de Muerte</w:t>
+            </w:r>
+          </w:p>
+        </w:tc>
+        <w:tc>
+          <w:tcPr>
+            <w:tcW w:w="2927" w:type="dxa"/>
+          </w:tcPr>
+          <w:p>
+            <w:r>
+              <w:t>Método</w:t>
+            </w:r>
+          </w:p>
+        </w:tc>
+        <w:tc>
+          <w:tcPr>
+            <w:tcW w:w="2927" w:type="dxa"/>
+          </w:tcPr>
+          <w:p>
+            <w:r>
+              <w:t>Descripción</w:t>
+            </w:r>
+          </w:p>
+        </w:tc>
+      </w:tr>
+      <w:tr>
+        <w:tc>
+          <w:tcPr>
+            <w:tcW w:w="2926" w:type="dxa"/>
+          </w:tcPr>
+          <w:p>
+            <w:r>
+              <w:rPr>
+                <w:b/>
+                <w:bCs/>
+              </w:rPr>
+              <w:t>Riesgo cardiovascular</w:t>
+            </w:r>
+          </w:p>
+        </w:tc>
+        <w:tc>
+          <w:tcPr>
+            <w:tcW w:w="2927" w:type="dxa"/>
+          </w:tcPr>
+          <w:p>
+            <w:r>
+              <w:t xml:space="preserve">Framingham </w:t>
+            </w:r>
+            <w:proofErr w:type="spellStart"/>
+            <w:r>
+              <w:t>risk</w:t>
+            </w:r>
+            <w:proofErr w:type="spellEnd"/>
+            <w:r>
+              <w:t xml:space="preserve"> score</w:t>
+            </w:r>
+          </w:p>
+        </w:tc>
+        <w:tc>
+          <w:tcPr>
+            <w:tcW w:w="2927" w:type="dxa"/>
+          </w:tcPr>
+          <w:p>
+            <w:r>
+              <w:t>Se obtiene a partir de un análisis de unos factores de riesgo prestablecidos</w:t>
+            </w:r>
+          </w:p>
+        </w:tc>
+      </w:tr>
+      <w:tr>
+        <w:tc>
+          <w:tcPr>
+            <w:tcW w:w="2926" w:type="dxa"/>
+          </w:tcPr>
+          <w:p>
+            <w:pPr>
+              <w:tabs>
+                <w:tab w:val="num" w:pos="720"/>
+              </w:tabs>
+              <w:rPr>
+                <w:b/>
+                <w:bCs/>
+              </w:rPr>
+            </w:pPr>
+            <w:r>
+              <w:rPr>
+                <w:b/>
+                <w:bCs/>
+              </w:rPr>
+              <w:t>Insuficiencia cardiaca</w:t>
+            </w:r>
+          </w:p>
+        </w:tc>
+        <w:tc>
+          <w:tcPr>
+            <w:tcW w:w="2927" w:type="dxa"/>
+          </w:tcPr>
+          <w:p>
+            <w:proofErr w:type="spellStart"/>
+            <w:r>
+              <w:t>Ejection</w:t>
+            </w:r>
+            <w:proofErr w:type="spellEnd"/>
+            <w:r>
+              <w:t xml:space="preserve"> </w:t>
+            </w:r>
+            <w:proofErr w:type="spellStart"/>
+            <w:r>
+              <w:t>fraction</w:t>
+            </w:r>
+            <w:proofErr w:type="spellEnd"/>
+          </w:p>
+        </w:tc>
+        <w:tc>
+          <w:tcPr>
+            <w:tcW w:w="2927" w:type="dxa"/>
+          </w:tcPr>
+          <w:p>
+            <w:r>
+              <w:t>Requiere análisis por medio de electrocardiograma</w:t>
+            </w:r>
+          </w:p>
+        </w:tc>
+      </w:tr>
+      <w:tr>
+        <w:tc>
+          <w:tcPr>
+            <w:tcW w:w="2926" w:type="dxa"/>
+          </w:tcPr>
+          <w:p>
+            <w:pPr>
+              <w:tabs>
+                <w:tab w:val="num" w:pos="720"/>
+              </w:tabs>
+              <w:rPr>
+                <w:b/>
+                <w:bCs/>
+              </w:rPr>
+            </w:pPr>
+            <w:proofErr w:type="spellStart"/>
+            <w:r>
+              <w:rPr>
+                <w:b/>
+                <w:bCs/>
+              </w:rPr>
+              <w:t>Cancer</w:t>
+            </w:r>
+            <w:proofErr w:type="spellEnd"/>
+          </w:p>
+        </w:tc>
+        <w:tc>
+          <w:tcPr>
+            <w:tcW w:w="2927" w:type="dxa"/>
+          </w:tcPr>
+          <w:p>
+            <w:r>
+              <w:t>Combinación de factores de riesgo e imágenes</w:t>
+            </w:r>
+          </w:p>
+        </w:tc>
+        <w:tc>
+          <w:tcPr>
+            <w:tcW w:w="2927" w:type="dxa"/>
+          </w:tcPr>
+          <w:p>
+            <w:pPr>
+              <w:tabs>
+                <w:tab w:val="num" w:pos="1440"/>
+              </w:tabs>
+            </w:pPr>
+            <w:r>
+              <w:t>Se requiere análisis invasivo para determinar con precisión.</w:t>
+            </w:r>
+          </w:p>
+          <w:p/>
+        </w:tc>
+      </w:tr>
+    </w:tbl>
+    <w:p/>
     <w:p>
       <w:pPr>
         <w:pStyle w:val="HTMLPreformatted"/>

</xml_diff>